<commit_message>
expanded documentation upto task 3
</commit_message>
<xml_diff>
--- a/lab8/Lab 8.docx
+++ b/lab8/Lab 8.docx
@@ -86,63 +86,7 @@
           <w:sz w:val="24"/>
           <w:szCs w:val="24"/>
         </w:rPr>
-        <w:t>i</w:t>
-      </w:r>
-      <w:r>
-        <w:rPr>
-          <w:rFonts w:ascii="Georgia" w:hAnsi="Georgia"/>
-          <w:sz w:val="24"/>
-          <w:szCs w:val="24"/>
-        </w:rPr>
-        <w:t>ntegrat</w:t>
-      </w:r>
-      <w:r>
-        <w:rPr>
-          <w:rFonts w:ascii="Georgia" w:hAnsi="Georgia"/>
-          <w:sz w:val="24"/>
-          <w:szCs w:val="24"/>
-        </w:rPr>
-        <w:t>ing</w:t>
-      </w:r>
-      <w:r>
-        <w:rPr>
-          <w:rFonts w:ascii="Georgia" w:hAnsi="Georgia"/>
-          <w:sz w:val="24"/>
-          <w:szCs w:val="24"/>
-        </w:rPr>
-        <w:t xml:space="preserve"> memory systems (instruction and data memory) into your processor, and implement</w:t>
-      </w:r>
-      <w:r>
-        <w:rPr>
-          <w:rFonts w:ascii="Georgia" w:hAnsi="Georgia"/>
-          <w:sz w:val="24"/>
-          <w:szCs w:val="24"/>
-        </w:rPr>
-        <w:t>ing</w:t>
-      </w:r>
-      <w:r>
-        <w:rPr>
-          <w:rFonts w:ascii="Georgia" w:hAnsi="Georgia"/>
-          <w:sz w:val="24"/>
-          <w:szCs w:val="24"/>
-        </w:rPr>
-        <w:t xml:space="preserve"> </w:t>
-      </w:r>
-      <w:r>
-        <w:rPr>
-          <w:rFonts w:ascii="Georgia" w:hAnsi="Georgia"/>
-          <w:sz w:val="24"/>
-          <w:szCs w:val="24"/>
-        </w:rPr>
-        <w:t>a system of address decoding to access data and I/O memory outside the processor</w:t>
-      </w:r>
-      <w:r>
-        <w:rPr>
-          <w:rFonts w:ascii="Georgia" w:hAnsi="Georgia"/>
-          <w:sz w:val="24"/>
-          <w:szCs w:val="24"/>
-        </w:rPr>
-        <w:t>.</w:t>
+        <w:t>integrating memory systems (instruction and data memory) into your processor, and implementing a system of address decoding to access data and I/O memory outside the processor.</w:t>
       </w:r>
     </w:p>
     <w:p>
@@ -328,7 +272,7 @@
           <w:p>
             <w:pPr>
               <w:pStyle w:val="TableParagraph"/>
-              <w:spacing w:before="58"/>
+              <w:spacing w:before="58" w:line="276" w:lineRule="auto"/>
               <w:ind w:left="3680" w:right="3684"/>
               <w:jc w:val="center"/>
               <w:rPr>
@@ -354,6 +298,7 @@
           <w:p>
             <w:pPr>
               <w:pStyle w:val="TableParagraph"/>
+              <w:spacing w:line="276" w:lineRule="auto"/>
               <w:ind w:left="238"/>
               <w:rPr>
                 <w:rFonts w:ascii="Georgia" w:hAnsi="Georgia"/>
@@ -419,7 +364,7 @@
           <w:p>
             <w:pPr>
               <w:pStyle w:val="TableParagraph"/>
-              <w:spacing w:before="121" w:line="254" w:lineRule="exact"/>
+              <w:spacing w:before="121" w:line="276" w:lineRule="auto"/>
               <w:ind w:left="85"/>
               <w:rPr>
                 <w:rFonts w:ascii="Georgia" w:hAnsi="Georgia"/>
@@ -463,6 +408,7 @@
           <w:p>
             <w:pPr>
               <w:pStyle w:val="TableParagraph"/>
+              <w:spacing w:line="276" w:lineRule="auto"/>
               <w:rPr>
                 <w:rFonts w:ascii="Georgia" w:hAnsi="Georgia"/>
                 <w:sz w:val="24"/>
@@ -473,11 +419,10 @@
           <w:p>
             <w:pPr>
               <w:pStyle w:val="TableParagraph"/>
-              <w:spacing w:before="187"/>
+              <w:spacing w:before="187" w:line="276" w:lineRule="auto"/>
               <w:ind w:left="274"/>
               <w:rPr>
                 <w:rFonts w:ascii="Georgia" w:hAnsi="Georgia"/>
-                <w:b/>
                 <w:sz w:val="24"/>
                 <w:szCs w:val="24"/>
               </w:rPr>
@@ -485,7 +430,6 @@
             <w:r>
               <w:rPr>
                 <w:rFonts w:ascii="Georgia" w:hAnsi="Georgia"/>
-                <w:b/>
                 <w:sz w:val="24"/>
                 <w:szCs w:val="24"/>
               </w:rPr>
@@ -494,7 +438,6 @@
             <w:r>
               <w:rPr>
                 <w:rFonts w:ascii="Georgia" w:hAnsi="Georgia"/>
-                <w:b/>
                 <w:sz w:val="24"/>
                 <w:szCs w:val="24"/>
               </w:rPr>
@@ -514,7 +457,7 @@
           <w:p>
             <w:pPr>
               <w:pStyle w:val="TableParagraph"/>
-              <w:spacing w:before="4" w:line="276" w:lineRule="exact"/>
+              <w:spacing w:before="4" w:line="276" w:lineRule="auto"/>
               <w:ind w:left="450"/>
               <w:rPr>
                 <w:rFonts w:ascii="Georgia" w:hAnsi="Georgia"/>
@@ -559,6 +502,7 @@
           <w:p>
             <w:pPr>
               <w:pStyle w:val="TableParagraph"/>
+              <w:spacing w:line="276" w:lineRule="auto"/>
               <w:rPr>
                 <w:rFonts w:ascii="Georgia" w:hAnsi="Georgia"/>
                 <w:sz w:val="24"/>
@@ -594,7 +538,7 @@
           <w:p>
             <w:pPr>
               <w:pStyle w:val="TableParagraph"/>
-              <w:spacing w:before="96" w:line="254" w:lineRule="exact"/>
+              <w:spacing w:before="96" w:line="276" w:lineRule="auto"/>
               <w:ind w:left="85"/>
               <w:rPr>
                 <w:rFonts w:ascii="Georgia" w:hAnsi="Georgia"/>
@@ -629,6 +573,7 @@
           <w:p>
             <w:pPr>
               <w:pStyle w:val="TableParagraph"/>
+              <w:spacing w:line="276" w:lineRule="auto"/>
               <w:rPr>
                 <w:rFonts w:ascii="Georgia" w:hAnsi="Georgia"/>
                 <w:sz w:val="24"/>
@@ -639,11 +584,10 @@
           <w:p>
             <w:pPr>
               <w:pStyle w:val="TableParagraph"/>
-              <w:spacing w:before="172"/>
+              <w:spacing w:before="172" w:line="276" w:lineRule="auto"/>
               <w:ind w:left="274"/>
               <w:rPr>
                 <w:rFonts w:ascii="Georgia" w:hAnsi="Georgia"/>
-                <w:b/>
                 <w:sz w:val="24"/>
                 <w:szCs w:val="24"/>
               </w:rPr>
@@ -651,7 +595,6 @@
             <w:r>
               <w:rPr>
                 <w:rFonts w:ascii="Georgia" w:hAnsi="Georgia"/>
-                <w:b/>
                 <w:sz w:val="24"/>
                 <w:szCs w:val="24"/>
               </w:rPr>
@@ -671,7 +614,7 @@
           <w:p>
             <w:pPr>
               <w:pStyle w:val="TableParagraph"/>
-              <w:spacing w:before="4" w:line="276" w:lineRule="exact"/>
+              <w:spacing w:before="4" w:line="276" w:lineRule="auto"/>
               <w:ind w:left="445"/>
               <w:rPr>
                 <w:rFonts w:ascii="Georgia" w:hAnsi="Georgia"/>
@@ -685,15 +628,7 @@
                 <w:sz w:val="24"/>
                 <w:szCs w:val="24"/>
               </w:rPr>
-              <w:t xml:space="preserve">In this section, you will develop </w:t>
-            </w:r>
-            <w:r>
-              <w:rPr>
-                <w:rFonts w:ascii="Georgia" w:hAnsi="Georgia"/>
-                <w:sz w:val="24"/>
-                <w:szCs w:val="24"/>
-              </w:rPr>
-              <w:t>modules to write outputs to output peripherals such as Seven Segment LED on the FPGA.</w:t>
+              <w:t>In this section, you will develop modules to write outputs to output peripherals such as Seven Segment LED on the FPGA.</w:t>
             </w:r>
           </w:p>
         </w:tc>
@@ -724,6 +659,7 @@
           <w:p>
             <w:pPr>
               <w:pStyle w:val="TableParagraph"/>
+              <w:spacing w:line="276" w:lineRule="auto"/>
               <w:rPr>
                 <w:rFonts w:ascii="Georgia" w:hAnsi="Georgia"/>
                 <w:sz w:val="24"/>
@@ -759,7 +695,7 @@
           <w:p>
             <w:pPr>
               <w:pStyle w:val="TableParagraph"/>
-              <w:spacing w:before="96" w:line="254" w:lineRule="exact"/>
+              <w:spacing w:before="96" w:line="276" w:lineRule="auto"/>
               <w:ind w:left="85"/>
               <w:rPr>
                 <w:rFonts w:ascii="Georgia" w:hAnsi="Georgia"/>
@@ -794,6 +730,7 @@
           <w:p>
             <w:pPr>
               <w:pStyle w:val="TableParagraph"/>
+              <w:spacing w:line="276" w:lineRule="auto"/>
               <w:rPr>
                 <w:rFonts w:ascii="Georgia" w:hAnsi="Georgia"/>
                 <w:sz w:val="24"/>
@@ -804,7 +741,7 @@
           <w:p>
             <w:pPr>
               <w:pStyle w:val="TableParagraph"/>
-              <w:spacing w:before="1"/>
+              <w:spacing w:before="1" w:line="276" w:lineRule="auto"/>
               <w:rPr>
                 <w:rFonts w:ascii="Georgia" w:hAnsi="Georgia"/>
                 <w:sz w:val="24"/>
@@ -815,11 +752,10 @@
           <w:p>
             <w:pPr>
               <w:pStyle w:val="TableParagraph"/>
-              <w:spacing w:before="1"/>
+              <w:spacing w:before="1" w:line="276" w:lineRule="auto"/>
               <w:ind w:left="274"/>
               <w:rPr>
                 <w:rFonts w:ascii="Georgia" w:hAnsi="Georgia"/>
-                <w:b/>
                 <w:sz w:val="24"/>
                 <w:szCs w:val="24"/>
               </w:rPr>
@@ -827,7 +763,6 @@
             <w:r>
               <w:rPr>
                 <w:rFonts w:ascii="Georgia" w:hAnsi="Georgia"/>
-                <w:b/>
                 <w:sz w:val="24"/>
                 <w:szCs w:val="24"/>
               </w:rPr>
@@ -836,7 +771,6 @@
             <w:r>
               <w:rPr>
                 <w:rFonts w:ascii="Georgia" w:hAnsi="Georgia"/>
-                <w:b/>
                 <w:sz w:val="24"/>
                 <w:szCs w:val="24"/>
               </w:rPr>
@@ -856,7 +790,7 @@
           <w:p>
             <w:pPr>
               <w:pStyle w:val="TableParagraph"/>
-              <w:spacing w:before="4" w:line="276" w:lineRule="exact"/>
+              <w:spacing w:before="4" w:line="276" w:lineRule="auto"/>
               <w:ind w:left="445" w:right="100"/>
               <w:jc w:val="both"/>
               <w:rPr>
@@ -871,15 +805,7 @@
                 <w:sz w:val="24"/>
                 <w:szCs w:val="24"/>
               </w:rPr>
-              <w:t xml:space="preserve">In this section, you will develop </w:t>
-            </w:r>
-            <w:r>
-              <w:rPr>
-                <w:rFonts w:ascii="Georgia" w:hAnsi="Georgia"/>
-                <w:sz w:val="24"/>
-                <w:szCs w:val="24"/>
-              </w:rPr>
-              <w:t>a counter with user-configurable delay values.</w:t>
+              <w:t>In this section, you will develop a counter with user-configurable delay values.</w:t>
             </w:r>
           </w:p>
         </w:tc>
@@ -910,6 +836,7 @@
           <w:p>
             <w:pPr>
               <w:pStyle w:val="TableParagraph"/>
+              <w:spacing w:line="276" w:lineRule="auto"/>
               <w:rPr>
                 <w:rFonts w:ascii="Georgia" w:hAnsi="Georgia"/>
                 <w:sz w:val="24"/>
@@ -968,6 +895,2121 @@
         </w:rPr>
         <w:t>Data Memory</w:t>
       </w:r>
+    </w:p>
+    <w:tbl>
+      <w:tblPr>
+        <w:tblStyle w:val="TableGrid"/>
+        <w:tblW w:w="0" w:type="auto"/>
+        <w:tblLook w:val="04A0" w:firstRow="1" w:lastRow="0" w:firstColumn="1" w:lastColumn="0" w:noHBand="0" w:noVBand="1"/>
+      </w:tblPr>
+      <w:tblGrid>
+        <w:gridCol w:w="9350"/>
+      </w:tblGrid>
+      <w:tr>
+        <w:tc>
+          <w:tcPr>
+            <w:tcW w:w="9350" w:type="dxa"/>
+          </w:tcPr>
+          <w:p>
+            <w:pPr>
+              <w:spacing w:line="276" w:lineRule="auto"/>
+              <w:rPr>
+                <w:rFonts w:ascii="Georgia" w:hAnsi="Georgia"/>
+                <w:sz w:val="24"/>
+                <w:szCs w:val="24"/>
+              </w:rPr>
+            </w:pPr>
+            <w:r>
+              <w:rPr>
+                <w:rFonts w:ascii="Georgia" w:hAnsi="Georgia"/>
+                <w:sz w:val="24"/>
+                <w:szCs w:val="24"/>
+              </w:rPr>
+              <w:lastRenderedPageBreak/>
+              <w:t>Data memory is the off-chip memory from which data is read and written through control signals. Although not a part of the functioning units of a processor, it is an important component that must communicate with the processor for storage of important information.</w:t>
+            </w:r>
+          </w:p>
+          <w:p>
+            <w:pPr>
+              <w:spacing w:line="276" w:lineRule="auto"/>
+              <w:rPr>
+                <w:rFonts w:ascii="Georgia" w:hAnsi="Georgia"/>
+                <w:sz w:val="24"/>
+                <w:szCs w:val="24"/>
+              </w:rPr>
+            </w:pPr>
+            <w:r>
+              <w:rPr>
+                <w:rFonts w:ascii="Georgia" w:hAnsi="Georgia"/>
+                <w:sz w:val="24"/>
+                <w:szCs w:val="24"/>
+              </w:rPr>
+              <w:t xml:space="preserve">It is controlled by a combinational read signal for reading data and a sequential write signal for writing data to </w:t>
+            </w:r>
+            <w:r>
+              <w:rPr>
+                <w:rFonts w:ascii="Georgia" w:hAnsi="Georgia"/>
+                <w:sz w:val="24"/>
+                <w:szCs w:val="24"/>
+              </w:rPr>
+              <w:t>a specific memory location, defined by the address bus signal.</w:t>
+            </w:r>
+          </w:p>
+          <w:p>
+            <w:pPr>
+              <w:spacing w:line="276" w:lineRule="auto"/>
+              <w:jc w:val="center"/>
+              <w:rPr>
+                <w:rFonts w:ascii="Georgia" w:hAnsi="Georgia"/>
+                <w:sz w:val="24"/>
+                <w:szCs w:val="24"/>
+              </w:rPr>
+            </w:pPr>
+            <w:r>
+              <w:rPr>
+                <w:rFonts w:ascii="Georgia" w:hAnsi="Georgia"/>
+                <w:noProof/>
+                <w:sz w:val="24"/>
+                <w:szCs w:val="24"/>
+              </w:rPr>
+              <w:drawing>
+                <wp:inline distT="0" distB="0" distL="0" distR="0" wp14:anchorId="0AC24EE4" wp14:editId="2CE066C4">
+                  <wp:extent cx="3167117" cy="2584450"/>
+                  <wp:effectExtent l="0" t="0" r="0" b="0"/>
+                  <wp:docPr id="1370904429" name="Picture 1"/>
+                  <wp:cNvGraphicFramePr>
+                    <a:graphicFrameLocks xmlns:a="http://schemas.openxmlformats.org/drawingml/2006/main" noChangeAspect="1"/>
+                  </wp:cNvGraphicFramePr>
+                  <a:graphic xmlns:a="http://schemas.openxmlformats.org/drawingml/2006/main">
+                    <a:graphicData uri="http://schemas.openxmlformats.org/drawingml/2006/picture">
+                      <pic:pic xmlns:pic="http://schemas.openxmlformats.org/drawingml/2006/picture">
+                        <pic:nvPicPr>
+                          <pic:cNvPr id="1370904429" name="Picture 1370904429"/>
+                          <pic:cNvPicPr/>
+                        </pic:nvPicPr>
+                        <pic:blipFill>
+                          <a:blip r:embed="rId7"/>
+                          <a:stretch>
+                            <a:fillRect/>
+                          </a:stretch>
+                        </pic:blipFill>
+                        <pic:spPr>
+                          <a:xfrm>
+                            <a:off x="0" y="0"/>
+                            <a:ext cx="3189670" cy="2602854"/>
+                          </a:xfrm>
+                          <a:prstGeom prst="rect">
+                            <a:avLst/>
+                          </a:prstGeom>
+                        </pic:spPr>
+                      </pic:pic>
+                    </a:graphicData>
+                  </a:graphic>
+                </wp:inline>
+              </w:drawing>
+            </w:r>
+          </w:p>
+          <w:p>
+            <w:pPr>
+              <w:spacing w:line="276" w:lineRule="auto"/>
+              <w:rPr>
+                <w:rFonts w:ascii="Georgia" w:hAnsi="Georgia"/>
+                <w:sz w:val="24"/>
+                <w:szCs w:val="24"/>
+              </w:rPr>
+            </w:pPr>
+            <w:r>
+              <w:rPr>
+                <w:rFonts w:ascii="Georgia" w:hAnsi="Georgia"/>
+                <w:sz w:val="24"/>
+                <w:szCs w:val="24"/>
+              </w:rPr>
+              <w:t>The size of the address signal depends on the size of the memory.</w:t>
+            </w:r>
+          </w:p>
+        </w:tc>
+      </w:tr>
+    </w:tbl>
+    <w:p>
+      <w:pPr>
+        <w:rPr>
+          <w:rFonts w:ascii="Georgia" w:hAnsi="Georgia"/>
+          <w:sz w:val="24"/>
+          <w:szCs w:val="24"/>
+        </w:rPr>
+      </w:pPr>
+    </w:p>
+    <w:p>
+      <w:pPr>
+        <w:rPr>
+          <w:rFonts w:ascii="Georgia" w:hAnsi="Georgia"/>
+          <w:sz w:val="24"/>
+          <w:szCs w:val="24"/>
+        </w:rPr>
+      </w:pPr>
+      <w:r>
+        <w:rPr>
+          <w:rFonts w:ascii="Georgia" w:hAnsi="Georgia"/>
+          <w:sz w:val="24"/>
+          <w:szCs w:val="24"/>
+        </w:rPr>
+        <w:t>Your task is to define the data memory unit with the control signals given</w:t>
+      </w:r>
+      <w:r>
+        <w:rPr>
+          <w:rFonts w:ascii="Georgia" w:hAnsi="Georgia"/>
+          <w:sz w:val="24"/>
+          <w:szCs w:val="24"/>
+        </w:rPr>
+        <w:t>, along with a 64-bit address signal. You must be able to combinationally (no dependence on clock) read data memory into a 32-bit readData upon a memRead signal, and sequentially (governed by clock) write data from the 32-bit writeData upon a memWrite signal.</w:t>
+      </w:r>
+    </w:p>
+    <w:p>
+      <w:pPr>
+        <w:rPr>
+          <w:rFonts w:ascii="Georgia" w:hAnsi="Georgia"/>
+          <w:sz w:val="24"/>
+          <w:szCs w:val="24"/>
+        </w:rPr>
+      </w:pPr>
+      <w:r>
+        <w:rPr>
+          <w:rFonts w:ascii="Georgia" w:hAnsi="Georgia"/>
+          <w:sz w:val="24"/>
+          <w:szCs w:val="24"/>
+        </w:rPr>
+        <w:t>Provide your module here:</w:t>
+      </w:r>
+    </w:p>
+    <w:tbl>
+      <w:tblPr>
+        <w:tblStyle w:val="TableGrid"/>
+        <w:tblW w:w="0" w:type="auto"/>
+        <w:tblLook w:val="04A0" w:firstRow="1" w:lastRow="0" w:firstColumn="1" w:lastColumn="0" w:noHBand="0" w:noVBand="1"/>
+      </w:tblPr>
+      <w:tblGrid>
+        <w:gridCol w:w="9350"/>
+      </w:tblGrid>
+      <w:tr>
+        <w:trPr>
+          <w:trHeight w:val="3763"/>
+        </w:trPr>
+        <w:tc>
+          <w:tcPr>
+            <w:tcW w:w="9350" w:type="dxa"/>
+          </w:tcPr>
+          <w:p>
+            <w:pPr>
+              <w:spacing w:line="276" w:lineRule="auto"/>
+              <w:rPr>
+                <w:rFonts w:ascii="Georgia" w:hAnsi="Georgia"/>
+                <w:sz w:val="24"/>
+                <w:szCs w:val="24"/>
+              </w:rPr>
+            </w:pPr>
+          </w:p>
+        </w:tc>
+      </w:tr>
+    </w:tbl>
+    <w:p>
+      <w:pPr>
+        <w:rPr>
+          <w:rFonts w:ascii="Georgia" w:hAnsi="Georgia"/>
+          <w:sz w:val="24"/>
+          <w:szCs w:val="24"/>
+        </w:rPr>
+      </w:pPr>
+    </w:p>
+    <w:p>
+      <w:pPr>
+        <w:rPr>
+          <w:rFonts w:ascii="Georgia" w:hAnsi="Georgia"/>
+          <w:sz w:val="24"/>
+          <w:szCs w:val="24"/>
+        </w:rPr>
+      </w:pPr>
+      <w:r>
+        <w:rPr>
+          <w:rFonts w:ascii="Georgia" w:hAnsi="Georgia"/>
+          <w:sz w:val="24"/>
+          <w:szCs w:val="24"/>
+        </w:rPr>
+        <w:t xml:space="preserve"> </w:t>
+      </w:r>
+      <w:r>
+        <w:rPr>
+          <w:rFonts w:ascii="Georgia" w:hAnsi="Georgia"/>
+          <w:sz w:val="24"/>
+          <w:szCs w:val="24"/>
+        </w:rPr>
+        <w:t>Task 2: Memory Mapped I/O</w:t>
+      </w:r>
+    </w:p>
+    <w:tbl>
+      <w:tblPr>
+        <w:tblStyle w:val="TableGrid"/>
+        <w:tblW w:w="0" w:type="auto"/>
+        <w:tblLook w:val="04A0" w:firstRow="1" w:lastRow="0" w:firstColumn="1" w:lastColumn="0" w:noHBand="0" w:noVBand="1"/>
+      </w:tblPr>
+      <w:tblGrid>
+        <w:gridCol w:w="9350"/>
+      </w:tblGrid>
+      <w:tr>
+        <w:tc>
+          <w:tcPr>
+            <w:tcW w:w="9350" w:type="dxa"/>
+          </w:tcPr>
+          <w:p>
+            <w:pPr>
+              <w:spacing w:line="276" w:lineRule="auto"/>
+              <w:rPr>
+                <w:rFonts w:ascii="Georgia" w:hAnsi="Georgia"/>
+                <w:sz w:val="24"/>
+                <w:szCs w:val="24"/>
+                <w:lang w:val="en-PK"/>
+              </w:rPr>
+            </w:pPr>
+            <w:r>
+              <w:rPr>
+                <w:rFonts w:ascii="Georgia" w:hAnsi="Georgia"/>
+                <w:sz w:val="24"/>
+                <w:szCs w:val="24"/>
+                <w:lang w:val="en-PK"/>
+              </w:rPr>
+              <w:t>In many processors (including RISC-V), I/O devices are accessed through specific address ranges instead of special instructions.</w:t>
+            </w:r>
+          </w:p>
+          <w:p>
+            <w:pPr>
+              <w:spacing w:line="276" w:lineRule="auto"/>
+              <w:rPr>
+                <w:rFonts w:ascii="Georgia" w:hAnsi="Georgia"/>
+                <w:sz w:val="24"/>
+                <w:szCs w:val="24"/>
+                <w:lang w:val="en-PK"/>
+              </w:rPr>
+            </w:pPr>
+            <w:r>
+              <w:rPr>
+                <w:rFonts w:ascii="Georgia" w:hAnsi="Georgia"/>
+                <w:sz w:val="24"/>
+                <w:szCs w:val="24"/>
+                <w:lang w:val="en-PK"/>
+              </w:rPr>
+              <w:t>Th</w:t>
+            </w:r>
+            <w:r>
+              <w:rPr>
+                <w:rFonts w:ascii="Georgia" w:hAnsi="Georgia"/>
+                <w:sz w:val="24"/>
+                <w:szCs w:val="24"/>
+                <w:lang w:val="en-PK"/>
+              </w:rPr>
+              <w:t>is means that s</w:t>
+            </w:r>
+            <w:r>
+              <w:rPr>
+                <w:rFonts w:ascii="Georgia" w:hAnsi="Georgia"/>
+                <w:sz w:val="24"/>
+                <w:szCs w:val="24"/>
+                <w:lang w:val="en-PK"/>
+              </w:rPr>
+              <w:t>ome memory addresses don’t belong to RAM.</w:t>
+            </w:r>
+            <w:r>
+              <w:rPr>
+                <w:rFonts w:ascii="Georgia" w:hAnsi="Georgia"/>
+                <w:sz w:val="24"/>
+                <w:szCs w:val="24"/>
+                <w:lang w:val="en-PK"/>
+              </w:rPr>
+              <w:t xml:space="preserve"> </w:t>
+            </w:r>
+            <w:r>
+              <w:rPr>
+                <w:rFonts w:ascii="Georgia" w:hAnsi="Georgia"/>
+                <w:sz w:val="24"/>
+                <w:szCs w:val="24"/>
+                <w:lang w:val="en-PK"/>
+              </w:rPr>
+              <w:t>Instead, when those addresses are accessed, they correspond to hardware devices like LEDs, buttons, or seven-segment displays.</w:t>
+            </w:r>
+          </w:p>
+          <w:p>
+            <w:pPr>
+              <w:spacing w:line="276" w:lineRule="auto"/>
+              <w:rPr>
+                <w:rFonts w:ascii="Georgia" w:hAnsi="Georgia"/>
+                <w:sz w:val="24"/>
+                <w:szCs w:val="24"/>
+              </w:rPr>
+            </w:pPr>
+            <w:r>
+              <w:rPr>
+                <w:rFonts w:ascii="Georgia" w:hAnsi="Georgia"/>
+                <w:sz w:val="24"/>
+                <w:szCs w:val="24"/>
+              </w:rPr>
+              <w:t>For example:</w:t>
+            </w:r>
+          </w:p>
+          <w:p>
+            <w:pPr>
+              <w:spacing w:line="276" w:lineRule="auto"/>
+              <w:rPr>
+                <w:rFonts w:ascii="Courier New" w:hAnsi="Courier New" w:cs="Courier New"/>
+                <w:sz w:val="24"/>
+                <w:szCs w:val="24"/>
+              </w:rPr>
+            </w:pPr>
+            <w:r>
+              <w:rPr>
+                <w:rFonts w:ascii="Courier New" w:hAnsi="Courier New" w:cs="Courier New"/>
+                <w:sz w:val="24"/>
+                <w:szCs w:val="24"/>
+              </w:rPr>
+              <w:t>0x0000_0000 – 0x0000_FFFF  → Data Memory (RAM)</w:t>
+            </w:r>
+          </w:p>
+          <w:p>
+            <w:pPr>
+              <w:spacing w:line="276" w:lineRule="auto"/>
+              <w:rPr>
+                <w:rFonts w:ascii="Courier New" w:hAnsi="Courier New" w:cs="Courier New"/>
+                <w:sz w:val="24"/>
+                <w:szCs w:val="24"/>
+              </w:rPr>
+            </w:pPr>
+            <w:r>
+              <w:rPr>
+                <w:rFonts w:ascii="Courier New" w:hAnsi="Courier New" w:cs="Courier New"/>
+                <w:sz w:val="24"/>
+                <w:szCs w:val="24"/>
+              </w:rPr>
+              <w:t>0x1000_0000 – 0x1000_0FFF  → Switches (Input)</w:t>
+            </w:r>
+          </w:p>
+          <w:p>
+            <w:pPr>
+              <w:spacing w:line="276" w:lineRule="auto"/>
+              <w:rPr>
+                <w:rFonts w:ascii="Courier New" w:hAnsi="Courier New" w:cs="Courier New"/>
+                <w:sz w:val="24"/>
+                <w:szCs w:val="24"/>
+              </w:rPr>
+            </w:pPr>
+            <w:r>
+              <w:rPr>
+                <w:rFonts w:ascii="Courier New" w:hAnsi="Courier New" w:cs="Courier New"/>
+                <w:sz w:val="24"/>
+                <w:szCs w:val="24"/>
+              </w:rPr>
+              <w:t>0x1000_1000 – 0x1000_1FFF  → Seven Segment Display (Output)</w:t>
+            </w:r>
+          </w:p>
+          <w:p>
+            <w:pPr>
+              <w:spacing w:line="276" w:lineRule="auto"/>
+              <w:rPr>
+                <w:rFonts w:ascii="Georgia" w:hAnsi="Georgia"/>
+                <w:sz w:val="24"/>
+                <w:szCs w:val="24"/>
+                <w:lang w:val="en-PK"/>
+              </w:rPr>
+            </w:pPr>
+            <w:r>
+              <w:rPr>
+                <w:rFonts w:ascii="Georgia" w:hAnsi="Georgia"/>
+                <w:sz w:val="24"/>
+                <w:szCs w:val="24"/>
+                <w:lang w:val="en-PK"/>
+              </w:rPr>
+              <w:t xml:space="preserve">When your processor executes a load instruction from </w:t>
+            </w:r>
+            <w:r>
+              <w:rPr>
+                <w:rFonts w:ascii="Courier New" w:hAnsi="Courier New" w:cs="Courier New"/>
+                <w:sz w:val="24"/>
+                <w:szCs w:val="24"/>
+                <w:lang w:val="en-PK"/>
+              </w:rPr>
+              <w:t>0x1000_0000</w:t>
+            </w:r>
+            <w:r>
+              <w:rPr>
+                <w:rFonts w:ascii="Georgia" w:hAnsi="Georgia"/>
+                <w:sz w:val="24"/>
+                <w:szCs w:val="24"/>
+                <w:lang w:val="en-PK"/>
+              </w:rPr>
+              <w:t>, it should fetch the switch input.</w:t>
+            </w:r>
+            <w:r>
+              <w:rPr>
+                <w:rFonts w:ascii="Georgia" w:hAnsi="Georgia"/>
+                <w:sz w:val="24"/>
+                <w:szCs w:val="24"/>
+                <w:lang w:val="en-PK"/>
+              </w:rPr>
+              <w:t xml:space="preserve"> </w:t>
+            </w:r>
+            <w:r>
+              <w:rPr>
+                <w:rFonts w:ascii="Georgia" w:hAnsi="Georgia"/>
+                <w:sz w:val="24"/>
+                <w:szCs w:val="24"/>
+                <w:lang w:val="en-PK"/>
+              </w:rPr>
+              <w:t xml:space="preserve">When it executes a store instruction to </w:t>
+            </w:r>
+            <w:r>
+              <w:rPr>
+                <w:rFonts w:ascii="Courier New" w:hAnsi="Courier New" w:cs="Courier New"/>
+                <w:sz w:val="24"/>
+                <w:szCs w:val="24"/>
+                <w:lang w:val="en-PK"/>
+              </w:rPr>
+              <w:t>0x1000_1000</w:t>
+            </w:r>
+            <w:r>
+              <w:rPr>
+                <w:rFonts w:ascii="Georgia" w:hAnsi="Georgia"/>
+                <w:sz w:val="24"/>
+                <w:szCs w:val="24"/>
+                <w:lang w:val="en-PK"/>
+              </w:rPr>
+              <w:t>, it should update the seven-segment display.</w:t>
+            </w:r>
+            <w:r>
+              <w:rPr>
+                <w:rFonts w:ascii="Georgia" w:hAnsi="Georgia"/>
+                <w:sz w:val="24"/>
+                <w:szCs w:val="24"/>
+                <w:lang w:val="en-PK"/>
+              </w:rPr>
+              <w:t xml:space="preserve"> </w:t>
+            </w:r>
+            <w:r>
+              <w:rPr>
+                <w:rFonts w:ascii="Georgia" w:hAnsi="Georgia"/>
+                <w:sz w:val="24"/>
+                <w:szCs w:val="24"/>
+                <w:lang w:val="en-PK"/>
+              </w:rPr>
+              <w:t>The same memRead, memWrite, and memAddress lines that go to memory are also shared with these I/O modules.</w:t>
+            </w:r>
+            <w:r>
+              <w:rPr>
+                <w:rFonts w:ascii="Georgia" w:hAnsi="Georgia"/>
+                <w:sz w:val="24"/>
+                <w:szCs w:val="24"/>
+                <w:lang w:val="en-PK"/>
+              </w:rPr>
+              <w:t xml:space="preserve"> </w:t>
+            </w:r>
+            <w:r>
+              <w:rPr>
+                <w:rFonts w:ascii="Georgia" w:hAnsi="Georgia"/>
+                <w:sz w:val="24"/>
+                <w:szCs w:val="24"/>
+                <w:lang w:val="en-PK"/>
+              </w:rPr>
+              <w:t>It’s the job of address decoding to decide which module actually responds.</w:t>
+            </w:r>
+            <w:r>
+              <w:rPr>
+                <w:rFonts w:ascii="Georgia" w:hAnsi="Georgia"/>
+                <w:sz w:val="24"/>
+                <w:szCs w:val="24"/>
+                <w:lang w:val="en-PK"/>
+              </w:rPr>
+              <w:t xml:space="preserve"> This concept is discussed further in the next task.</w:t>
+            </w:r>
+          </w:p>
+        </w:tc>
+      </w:tr>
+    </w:tbl>
+    <w:p>
+      <w:pPr>
+        <w:rPr>
+          <w:rFonts w:ascii="Georgia" w:hAnsi="Georgia"/>
+          <w:sz w:val="24"/>
+          <w:szCs w:val="24"/>
+        </w:rPr>
+      </w:pPr>
+    </w:p>
+    <w:p>
+      <w:pPr>
+        <w:rPr>
+          <w:rFonts w:ascii="Georgia" w:hAnsi="Georgia"/>
+          <w:sz w:val="24"/>
+          <w:szCs w:val="24"/>
+        </w:rPr>
+      </w:pPr>
+      <w:r>
+        <w:rPr>
+          <w:rFonts w:ascii="Georgia" w:hAnsi="Georgia"/>
+          <w:sz w:val="24"/>
+          <w:szCs w:val="24"/>
+        </w:rPr>
+        <w:t>Your task now is to create a switch module, and adapt your seven segment module to have them behave as memory devices</w:t>
+      </w:r>
+      <w:r>
+        <w:rPr>
+          <w:rFonts w:ascii="Georgia" w:hAnsi="Georgia"/>
+          <w:sz w:val="24"/>
+          <w:szCs w:val="24"/>
+        </w:rPr>
+        <w:t xml:space="preserve"> and respond to read and write requests.</w:t>
+      </w:r>
+    </w:p>
+    <w:p>
+      <w:pPr>
+        <w:pStyle w:val="ListParagraph"/>
+        <w:numPr>
+          <w:ilvl w:val="0"/>
+          <w:numId w:val="15"/>
+        </w:numPr>
+        <w:rPr>
+          <w:rFonts w:ascii="Georgia" w:hAnsi="Georgia"/>
+          <w:sz w:val="24"/>
+          <w:szCs w:val="24"/>
+        </w:rPr>
+      </w:pPr>
+      <w:r>
+        <w:rPr>
+          <w:rFonts w:ascii="Georgia" w:hAnsi="Georgia"/>
+          <w:sz w:val="24"/>
+          <w:szCs w:val="24"/>
+          <w:lang w:val="en-PK"/>
+        </w:rPr>
+        <w:t>Switches:</w:t>
+      </w:r>
+      <w:r>
+        <w:rPr>
+          <w:rFonts w:ascii="Georgia" w:hAnsi="Georgia"/>
+          <w:sz w:val="24"/>
+          <w:szCs w:val="24"/>
+          <w:lang w:val="en-PK"/>
+        </w:rPr>
+        <w:br/>
+        <w:t xml:space="preserve">Should behave like a </w:t>
+      </w:r>
+      <w:r>
+        <w:rPr>
+          <w:rFonts w:ascii="Georgia" w:hAnsi="Georgia"/>
+          <w:i/>
+          <w:iCs/>
+          <w:sz w:val="24"/>
+          <w:szCs w:val="24"/>
+          <w:lang w:val="en-PK"/>
+        </w:rPr>
+        <w:t>read-only memory location</w:t>
+      </w:r>
+      <w:r>
+        <w:rPr>
+          <w:rFonts w:ascii="Georgia" w:hAnsi="Georgia"/>
+          <w:sz w:val="24"/>
+          <w:szCs w:val="24"/>
+          <w:lang w:val="en-PK"/>
+        </w:rPr>
+        <w:t>.</w:t>
+      </w:r>
+      <w:r>
+        <w:rPr>
+          <w:rFonts w:ascii="Georgia" w:hAnsi="Georgia"/>
+          <w:sz w:val="24"/>
+          <w:szCs w:val="24"/>
+          <w:lang w:val="en-PK"/>
+        </w:rPr>
+        <w:br/>
+        <w:t>When the processor performs a read at the “switch address,” the module should return the current state of the switches.</w:t>
+      </w:r>
+    </w:p>
+    <w:p>
+      <w:pPr>
+        <w:pStyle w:val="ListParagraph"/>
+        <w:numPr>
+          <w:ilvl w:val="0"/>
+          <w:numId w:val="15"/>
+        </w:numPr>
+        <w:rPr>
+          <w:rFonts w:ascii="Georgia" w:hAnsi="Georgia"/>
+          <w:sz w:val="24"/>
+          <w:szCs w:val="24"/>
+        </w:rPr>
+      </w:pPr>
+      <w:r>
+        <w:rPr>
+          <w:rFonts w:ascii="Georgia" w:hAnsi="Georgia"/>
+          <w:sz w:val="24"/>
+          <w:szCs w:val="24"/>
+          <w:lang w:val="en-PK"/>
+        </w:rPr>
+        <w:t>Seven Segment Display:</w:t>
+      </w:r>
+      <w:r>
+        <w:rPr>
+          <w:rFonts w:ascii="Georgia" w:hAnsi="Georgia"/>
+          <w:sz w:val="24"/>
+          <w:szCs w:val="24"/>
+          <w:lang w:val="en-PK"/>
+        </w:rPr>
+        <w:br/>
+        <w:t xml:space="preserve">Should behave like a </w:t>
+      </w:r>
+      <w:r>
+        <w:rPr>
+          <w:rFonts w:ascii="Georgia" w:hAnsi="Georgia"/>
+          <w:i/>
+          <w:iCs/>
+          <w:sz w:val="24"/>
+          <w:szCs w:val="24"/>
+          <w:lang w:val="en-PK"/>
+        </w:rPr>
+        <w:t>write-only memory location</w:t>
+      </w:r>
+      <w:r>
+        <w:rPr>
+          <w:rFonts w:ascii="Georgia" w:hAnsi="Georgia"/>
+          <w:sz w:val="24"/>
+          <w:szCs w:val="24"/>
+          <w:lang w:val="en-PK"/>
+        </w:rPr>
+        <w:t>.</w:t>
+      </w:r>
+      <w:r>
+        <w:rPr>
+          <w:rFonts w:ascii="Georgia" w:hAnsi="Georgia"/>
+          <w:sz w:val="24"/>
+          <w:szCs w:val="24"/>
+          <w:lang w:val="en-PK"/>
+        </w:rPr>
+        <w:br/>
+        <w:t>When the processor writes to its address, it should display the corresponding value on the seven-segment display.</w:t>
+      </w:r>
+    </w:p>
+    <w:p>
+      <w:pPr>
+        <w:rPr>
+          <w:rFonts w:ascii="Georgia" w:hAnsi="Georgia"/>
+          <w:sz w:val="24"/>
+          <w:szCs w:val="24"/>
+        </w:rPr>
+      </w:pPr>
+      <w:r>
+        <w:rPr>
+          <w:rFonts w:ascii="Georgia" w:hAnsi="Georgia"/>
+          <w:sz w:val="24"/>
+          <w:szCs w:val="24"/>
+        </w:rPr>
+        <w:t>Here’s how this may work:</w:t>
+      </w:r>
+    </w:p>
+    <w:p>
+      <w:pPr>
+        <w:jc w:val="center"/>
+        <w:rPr>
+          <w:rFonts w:ascii="Georgia" w:hAnsi="Georgia"/>
+          <w:sz w:val="24"/>
+          <w:szCs w:val="24"/>
+        </w:rPr>
+      </w:pPr>
+      <w:r>
+        <w:rPr>
+          <w:rFonts w:ascii="Georgia" w:hAnsi="Georgia"/>
+          <w:noProof/>
+          <w:sz w:val="24"/>
+          <w:szCs w:val="24"/>
+        </w:rPr>
+        <w:drawing>
+          <wp:inline distT="0" distB="0" distL="0" distR="0" wp14:anchorId="58098C5B" wp14:editId="5A9E5A23">
+            <wp:extent cx="3402827" cy="1612900"/>
+            <wp:effectExtent l="0" t="0" r="0" b="0"/>
+            <wp:docPr id="735676822" name="Picture 2"/>
+            <wp:cNvGraphicFramePr>
+              <a:graphicFrameLocks xmlns:a="http://schemas.openxmlformats.org/drawingml/2006/main" noChangeAspect="1"/>
+            </wp:cNvGraphicFramePr>
+            <a:graphic xmlns:a="http://schemas.openxmlformats.org/drawingml/2006/main">
+              <a:graphicData uri="http://schemas.openxmlformats.org/drawingml/2006/picture">
+                <pic:pic xmlns:pic="http://schemas.openxmlformats.org/drawingml/2006/picture">
+                  <pic:nvPicPr>
+                    <pic:cNvPr id="735676822" name="Picture 735676822"/>
+                    <pic:cNvPicPr/>
+                  </pic:nvPicPr>
+                  <pic:blipFill rotWithShape="1">
+                    <a:blip r:embed="rId8"/>
+                    <a:srcRect l="2401"/>
+                    <a:stretch>
+                      <a:fillRect/>
+                    </a:stretch>
+                  </pic:blipFill>
+                  <pic:spPr bwMode="auto">
+                    <a:xfrm>
+                      <a:off x="0" y="0"/>
+                      <a:ext cx="3475560" cy="1647374"/>
+                    </a:xfrm>
+                    <a:prstGeom prst="rect">
+                      <a:avLst/>
+                    </a:prstGeom>
+                    <a:ln>
+                      <a:noFill/>
+                    </a:ln>
+                    <a:extLst>
+                      <a:ext uri="{53640926-AAD7-44D8-BBD7-CCE9431645EC}">
+                        <a14:shadowObscured xmlns:a14="http://schemas.microsoft.com/office/drawing/2010/main"/>
+                      </a:ext>
+                    </a:extLst>
+                  </pic:spPr>
+                </pic:pic>
+              </a:graphicData>
+            </a:graphic>
+          </wp:inline>
+        </w:drawing>
+      </w:r>
+    </w:p>
+    <w:p>
+      <w:pPr>
+        <w:jc w:val="center"/>
+        <w:rPr>
+          <w:rFonts w:ascii="Georgia" w:hAnsi="Georgia"/>
+          <w:sz w:val="24"/>
+          <w:szCs w:val="24"/>
+        </w:rPr>
+      </w:pPr>
+      <w:r>
+        <w:rPr>
+          <w:rFonts w:ascii="Georgia" w:hAnsi="Georgia"/>
+          <w:noProof/>
+          <w:sz w:val="24"/>
+          <w:szCs w:val="24"/>
+        </w:rPr>
+        <w:lastRenderedPageBreak/>
+        <w:drawing>
+          <wp:inline distT="0" distB="0" distL="0" distR="0" wp14:anchorId="2FDF7B23" wp14:editId="50F95829">
+            <wp:extent cx="3771900" cy="1679085"/>
+            <wp:effectExtent l="0" t="0" r="0" b="0"/>
+            <wp:docPr id="1018462177" name="Picture 3"/>
+            <wp:cNvGraphicFramePr>
+              <a:graphicFrameLocks xmlns:a="http://schemas.openxmlformats.org/drawingml/2006/main" noChangeAspect="1"/>
+            </wp:cNvGraphicFramePr>
+            <a:graphic xmlns:a="http://schemas.openxmlformats.org/drawingml/2006/main">
+              <a:graphicData uri="http://schemas.openxmlformats.org/drawingml/2006/picture">
+                <pic:pic xmlns:pic="http://schemas.openxmlformats.org/drawingml/2006/picture">
+                  <pic:nvPicPr>
+                    <pic:cNvPr id="1018462177" name="Picture 1018462177"/>
+                    <pic:cNvPicPr/>
+                  </pic:nvPicPr>
+                  <pic:blipFill rotWithShape="1">
+                    <a:blip r:embed="rId9"/>
+                    <a:srcRect r="5632"/>
+                    <a:stretch>
+                      <a:fillRect/>
+                    </a:stretch>
+                  </pic:blipFill>
+                  <pic:spPr bwMode="auto">
+                    <a:xfrm>
+                      <a:off x="0" y="0"/>
+                      <a:ext cx="3834960" cy="1707156"/>
+                    </a:xfrm>
+                    <a:prstGeom prst="rect">
+                      <a:avLst/>
+                    </a:prstGeom>
+                    <a:ln>
+                      <a:noFill/>
+                    </a:ln>
+                    <a:extLst>
+                      <a:ext uri="{53640926-AAD7-44D8-BBD7-CCE9431645EC}">
+                        <a14:shadowObscured xmlns:a14="http://schemas.microsoft.com/office/drawing/2010/main"/>
+                      </a:ext>
+                    </a:extLst>
+                  </pic:spPr>
+                </pic:pic>
+              </a:graphicData>
+            </a:graphic>
+          </wp:inline>
+        </w:drawing>
+      </w:r>
+    </w:p>
+    <w:p>
+      <w:pPr>
+        <w:rPr>
+          <w:rFonts w:ascii="Georgia" w:hAnsi="Georgia"/>
+          <w:sz w:val="24"/>
+          <w:szCs w:val="24"/>
+        </w:rPr>
+      </w:pPr>
+      <w:r>
+        <w:rPr>
+          <w:rFonts w:ascii="Georgia" w:hAnsi="Georgia"/>
+          <w:sz w:val="24"/>
+          <w:szCs w:val="24"/>
+        </w:rPr>
+        <w:t>Here’s what you are to do:</w:t>
+      </w:r>
+    </w:p>
+    <w:p>
+      <w:pPr>
+        <w:rPr>
+          <w:rFonts w:ascii="Georgia" w:hAnsi="Georgia"/>
+          <w:sz w:val="24"/>
+          <w:szCs w:val="24"/>
+        </w:rPr>
+      </w:pPr>
+      <w:r>
+        <w:rPr>
+          <w:rFonts w:ascii="Georgia" w:hAnsi="Georgia"/>
+          <w:sz w:val="24"/>
+          <w:szCs w:val="24"/>
+          <w:lang w:val="en-PK"/>
+        </w:rPr>
+        <w:t>Modify your modules to respond only when:</w:t>
+      </w:r>
+    </w:p>
+    <w:p>
+      <w:pPr>
+        <w:pStyle w:val="ListParagraph"/>
+        <w:numPr>
+          <w:ilvl w:val="0"/>
+          <w:numId w:val="15"/>
+        </w:numPr>
+        <w:rPr>
+          <w:rFonts w:ascii="Georgia" w:hAnsi="Georgia"/>
+          <w:sz w:val="24"/>
+          <w:szCs w:val="24"/>
+        </w:rPr>
+      </w:pPr>
+      <w:r>
+        <w:rPr>
+          <w:rFonts w:ascii="Georgia" w:hAnsi="Georgia"/>
+          <w:sz w:val="24"/>
+          <w:szCs w:val="24"/>
+          <w:lang w:val="en-PK"/>
+        </w:rPr>
+        <w:t>readEnable (or memRead) is asserted</w:t>
+      </w:r>
+      <w:r>
+        <w:rPr>
+          <w:rFonts w:ascii="Georgia" w:hAnsi="Georgia"/>
+          <w:sz w:val="24"/>
+          <w:szCs w:val="24"/>
+          <w:lang w:val="en-PK"/>
+        </w:rPr>
+        <w:t xml:space="preserve"> (for switches).</w:t>
+      </w:r>
+    </w:p>
+    <w:p>
+      <w:pPr>
+        <w:pStyle w:val="ListParagraph"/>
+        <w:numPr>
+          <w:ilvl w:val="0"/>
+          <w:numId w:val="15"/>
+        </w:numPr>
+        <w:rPr>
+          <w:rFonts w:ascii="Georgia" w:hAnsi="Georgia"/>
+          <w:sz w:val="24"/>
+          <w:szCs w:val="24"/>
+        </w:rPr>
+      </w:pPr>
+      <w:r>
+        <w:rPr>
+          <w:rFonts w:ascii="Georgia" w:hAnsi="Georgia"/>
+          <w:sz w:val="24"/>
+          <w:szCs w:val="24"/>
+          <w:lang w:val="en-PK"/>
+        </w:rPr>
+        <w:t>writeEnable (or memWrite) is asserted</w:t>
+      </w:r>
+      <w:r>
+        <w:rPr>
+          <w:rFonts w:ascii="Georgia" w:hAnsi="Georgia"/>
+          <w:sz w:val="24"/>
+          <w:szCs w:val="24"/>
+          <w:lang w:val="en-PK"/>
+        </w:rPr>
+        <w:t xml:space="preserve"> (</w:t>
+      </w:r>
+      <w:r>
+        <w:rPr>
+          <w:rFonts w:ascii="Georgia" w:hAnsi="Georgia"/>
+          <w:sz w:val="24"/>
+          <w:szCs w:val="24"/>
+          <w:lang w:val="en-PK"/>
+        </w:rPr>
+        <w:t>for seven-segment display).</w:t>
+      </w:r>
+    </w:p>
+    <w:p>
+      <w:pPr>
+        <w:rPr>
+          <w:rFonts w:ascii="Georgia" w:hAnsi="Georgia"/>
+          <w:sz w:val="24"/>
+          <w:szCs w:val="24"/>
+          <w:lang w:val="en-PK"/>
+        </w:rPr>
+      </w:pPr>
+      <w:r>
+        <w:rPr>
+          <w:rFonts w:ascii="Georgia" w:hAnsi="Georgia"/>
+          <w:sz w:val="24"/>
+          <w:szCs w:val="24"/>
+          <w:lang w:val="en-PK"/>
+        </w:rPr>
+        <w:t>Make reads combinational for input devices (like switches), and writes sequential (clock-dependent) for output devices (like seven segments).</w:t>
+      </w:r>
+      <w:r>
+        <w:rPr>
+          <w:rFonts w:ascii="Georgia" w:hAnsi="Georgia"/>
+          <w:sz w:val="24"/>
+          <w:szCs w:val="24"/>
+          <w:lang w:val="en-PK"/>
+        </w:rPr>
+        <w:t xml:space="preserve"> </w:t>
+      </w:r>
+      <w:r>
+        <w:rPr>
+          <w:rFonts w:ascii="Georgia" w:hAnsi="Georgia"/>
+          <w:sz w:val="24"/>
+          <w:szCs w:val="24"/>
+          <w:lang w:val="en-PK"/>
+        </w:rPr>
+        <w:t>This mimics the behavio</w:t>
+      </w:r>
+      <w:r>
+        <w:rPr>
+          <w:rFonts w:ascii="Georgia" w:hAnsi="Georgia"/>
+          <w:sz w:val="24"/>
+          <w:szCs w:val="24"/>
+          <w:lang w:val="en-PK"/>
+        </w:rPr>
+        <w:t>u</w:t>
+      </w:r>
+      <w:r>
+        <w:rPr>
+          <w:rFonts w:ascii="Georgia" w:hAnsi="Georgia"/>
+          <w:sz w:val="24"/>
+          <w:szCs w:val="24"/>
+          <w:lang w:val="en-PK"/>
+        </w:rPr>
+        <w:t>r of memory: reads happen instantly, but writes are synchronized.</w:t>
+      </w:r>
+    </w:p>
+    <w:p>
+      <w:pPr>
+        <w:rPr>
+          <w:rFonts w:ascii="Georgia" w:hAnsi="Georgia"/>
+          <w:sz w:val="24"/>
+          <w:szCs w:val="24"/>
+          <w:lang w:val="en-PK"/>
+        </w:rPr>
+      </w:pPr>
+      <w:r>
+        <w:rPr>
+          <w:rFonts w:ascii="Georgia" w:hAnsi="Georgia"/>
+          <w:sz w:val="24"/>
+          <w:szCs w:val="24"/>
+          <w:lang w:val="en-PK"/>
+        </w:rPr>
+        <w:t xml:space="preserve">(Hint: </w:t>
+      </w:r>
+      <w:r>
+        <w:rPr>
+          <w:rFonts w:ascii="Georgia" w:hAnsi="Georgia"/>
+          <w:sz w:val="24"/>
+          <w:szCs w:val="24"/>
+          <w:lang w:val="en-PK"/>
+        </w:rPr>
+        <w:t>Look at your data memory module from Task 1</w:t>
+      </w:r>
+      <w:r>
+        <w:rPr>
+          <w:rFonts w:ascii="Georgia" w:hAnsi="Georgia"/>
+          <w:sz w:val="24"/>
+          <w:szCs w:val="24"/>
+          <w:lang w:val="en-PK"/>
+        </w:rPr>
+        <w:t xml:space="preserve">: </w:t>
+      </w:r>
+      <w:r>
+        <w:rPr>
+          <w:rFonts w:ascii="Georgia" w:hAnsi="Georgia"/>
+          <w:sz w:val="24"/>
+          <w:szCs w:val="24"/>
+          <w:lang w:val="en-PK"/>
+        </w:rPr>
+        <w:t>you already have memRead, memWrite, writeData, and readData signals.</w:t>
+      </w:r>
+      <w:r>
+        <w:rPr>
+          <w:rFonts w:ascii="Georgia" w:hAnsi="Georgia"/>
+          <w:sz w:val="24"/>
+          <w:szCs w:val="24"/>
+          <w:lang w:val="en-PK"/>
+        </w:rPr>
+        <w:t xml:space="preserve"> H</w:t>
+      </w:r>
+      <w:r>
+        <w:rPr>
+          <w:rFonts w:ascii="Georgia" w:hAnsi="Georgia"/>
+          <w:sz w:val="24"/>
+          <w:szCs w:val="24"/>
+          <w:lang w:val="en-PK"/>
+        </w:rPr>
+        <w:t>ow can switches or seven segments fit into that same pattern?</w:t>
+      </w:r>
+      <w:r>
+        <w:rPr>
+          <w:rFonts w:ascii="Georgia" w:hAnsi="Georgia"/>
+          <w:sz w:val="24"/>
+          <w:szCs w:val="24"/>
+          <w:lang w:val="en-PK"/>
+        </w:rPr>
+        <w:t xml:space="preserve"> </w:t>
+      </w:r>
+      <w:r>
+        <w:rPr>
+          <w:rFonts w:ascii="Georgia" w:hAnsi="Georgia"/>
+          <w:sz w:val="24"/>
+          <w:szCs w:val="24"/>
+          <w:lang w:val="en-PK"/>
+        </w:rPr>
+        <w:t>In both cases, think about how you can represent 32-bit reads and writes even if your hardware device is only 8 or 16 bits wide</w:t>
+      </w:r>
+      <w:r>
+        <w:rPr>
+          <w:rFonts w:ascii="Georgia" w:hAnsi="Georgia"/>
+          <w:sz w:val="24"/>
+          <w:szCs w:val="24"/>
+          <w:lang w:val="en-PK"/>
+        </w:rPr>
+        <w:t>)</w:t>
+      </w:r>
+    </w:p>
+    <w:p>
+      <w:pPr>
+        <w:rPr>
+          <w:rFonts w:ascii="Georgia" w:hAnsi="Georgia"/>
+          <w:sz w:val="24"/>
+          <w:szCs w:val="24"/>
+          <w:lang w:val="en-PK"/>
+        </w:rPr>
+      </w:pPr>
+      <w:r>
+        <w:rPr>
+          <w:rFonts w:ascii="Georgia" w:hAnsi="Georgia"/>
+          <w:sz w:val="24"/>
+          <w:szCs w:val="24"/>
+          <w:lang w:val="en-PK"/>
+        </w:rPr>
+        <w:t>Provide both your modules here:</w:t>
+      </w:r>
+    </w:p>
+    <w:tbl>
+      <w:tblPr>
+        <w:tblStyle w:val="TableGrid"/>
+        <w:tblW w:w="0" w:type="auto"/>
+        <w:tblLook w:val="04A0" w:firstRow="1" w:lastRow="0" w:firstColumn="1" w:lastColumn="0" w:noHBand="0" w:noVBand="1"/>
+      </w:tblPr>
+      <w:tblGrid>
+        <w:gridCol w:w="9350"/>
+      </w:tblGrid>
+      <w:tr>
+        <w:trPr>
+          <w:trHeight w:val="4668"/>
+        </w:trPr>
+        <w:tc>
+          <w:tcPr>
+            <w:tcW w:w="9350" w:type="dxa"/>
+          </w:tcPr>
+          <w:p>
+            <w:pPr>
+              <w:spacing w:line="276" w:lineRule="auto"/>
+              <w:rPr>
+                <w:rFonts w:ascii="Courier New" w:hAnsi="Courier New" w:cs="Courier New"/>
+                <w:lang w:val="en-PK"/>
+              </w:rPr>
+            </w:pPr>
+            <w:r>
+              <w:rPr>
+                <w:rFonts w:ascii="Courier New" w:hAnsi="Courier New" w:cs="Courier New"/>
+                <w:lang w:val="en-PK"/>
+              </w:rPr>
+              <w:t>module switches(</w:t>
+            </w:r>
+          </w:p>
+          <w:p>
+            <w:pPr>
+              <w:spacing w:line="276" w:lineRule="auto"/>
+              <w:rPr>
+                <w:rFonts w:ascii="Courier New" w:hAnsi="Courier New" w:cs="Courier New"/>
+                <w:lang w:val="en-PK"/>
+              </w:rPr>
+            </w:pPr>
+            <w:r>
+              <w:rPr>
+                <w:rFonts w:ascii="Courier New" w:hAnsi="Courier New" w:cs="Courier New"/>
+                <w:lang w:val="en-PK"/>
+              </w:rPr>
+              <w:t xml:space="preserve">    input clk, rst,</w:t>
+            </w:r>
+          </w:p>
+          <w:p>
+            <w:pPr>
+              <w:spacing w:line="276" w:lineRule="auto"/>
+              <w:rPr>
+                <w:rFonts w:ascii="Courier New" w:hAnsi="Courier New" w:cs="Courier New"/>
+                <w:lang w:val="en-PK"/>
+              </w:rPr>
+            </w:pPr>
+            <w:r>
+              <w:rPr>
+                <w:rFonts w:ascii="Courier New" w:hAnsi="Courier New" w:cs="Courier New"/>
+                <w:lang w:val="en-PK"/>
+              </w:rPr>
+              <w:t xml:space="preserve">    input [15:0] btns,</w:t>
+            </w:r>
+          </w:p>
+          <w:p>
+            <w:pPr>
+              <w:spacing w:line="276" w:lineRule="auto"/>
+              <w:rPr>
+                <w:rFonts w:ascii="Courier New" w:hAnsi="Courier New" w:cs="Courier New"/>
+                <w:lang w:val="en-PK"/>
+              </w:rPr>
+            </w:pPr>
+            <w:r>
+              <w:rPr>
+                <w:rFonts w:ascii="Courier New" w:hAnsi="Courier New" w:cs="Courier New"/>
+                <w:lang w:val="en-PK"/>
+              </w:rPr>
+              <w:t xml:space="preserve">    input [31:0] writeData, //  not to be written</w:t>
+            </w:r>
+          </w:p>
+          <w:p>
+            <w:pPr>
+              <w:spacing w:line="276" w:lineRule="auto"/>
+              <w:rPr>
+                <w:rFonts w:ascii="Courier New" w:hAnsi="Courier New" w:cs="Courier New"/>
+                <w:lang w:val="en-PK"/>
+              </w:rPr>
+            </w:pPr>
+            <w:r>
+              <w:rPr>
+                <w:rFonts w:ascii="Courier New" w:hAnsi="Courier New" w:cs="Courier New"/>
+                <w:lang w:val="en-PK"/>
+              </w:rPr>
+              <w:t xml:space="preserve">    input writeEnable, // not to be used</w:t>
+            </w:r>
+          </w:p>
+          <w:p>
+            <w:pPr>
+              <w:spacing w:line="276" w:lineRule="auto"/>
+              <w:rPr>
+                <w:rFonts w:ascii="Courier New" w:hAnsi="Courier New" w:cs="Courier New"/>
+                <w:lang w:val="en-PK"/>
+              </w:rPr>
+            </w:pPr>
+            <w:r>
+              <w:rPr>
+                <w:rFonts w:ascii="Courier New" w:hAnsi="Courier New" w:cs="Courier New"/>
+                <w:lang w:val="en-PK"/>
+              </w:rPr>
+              <w:t xml:space="preserve">    input readEnable,</w:t>
+            </w:r>
+          </w:p>
+          <w:p>
+            <w:pPr>
+              <w:spacing w:line="276" w:lineRule="auto"/>
+              <w:rPr>
+                <w:rFonts w:ascii="Courier New" w:hAnsi="Courier New" w:cs="Courier New"/>
+                <w:lang w:val="en-PK"/>
+              </w:rPr>
+            </w:pPr>
+            <w:r>
+              <w:rPr>
+                <w:rFonts w:ascii="Courier New" w:hAnsi="Courier New" w:cs="Courier New"/>
+                <w:lang w:val="en-PK"/>
+              </w:rPr>
+              <w:t xml:space="preserve">    input [63:0] memAddress,</w:t>
+            </w:r>
+          </w:p>
+          <w:p>
+            <w:pPr>
+              <w:spacing w:line="276" w:lineRule="auto"/>
+              <w:rPr>
+                <w:rFonts w:ascii="Courier New" w:hAnsi="Courier New" w:cs="Courier New"/>
+                <w:lang w:val="en-PK"/>
+              </w:rPr>
+            </w:pPr>
+            <w:r>
+              <w:rPr>
+                <w:rFonts w:ascii="Courier New" w:hAnsi="Courier New" w:cs="Courier New"/>
+                <w:lang w:val="en-PK"/>
+              </w:rPr>
+              <w:t xml:space="preserve">    input [15:0] switches,</w:t>
+            </w:r>
+          </w:p>
+          <w:p>
+            <w:pPr>
+              <w:spacing w:line="276" w:lineRule="auto"/>
+              <w:rPr>
+                <w:rFonts w:ascii="Courier New" w:hAnsi="Courier New" w:cs="Courier New"/>
+                <w:lang w:val="en-PK"/>
+              </w:rPr>
+            </w:pPr>
+            <w:r>
+              <w:rPr>
+                <w:rFonts w:ascii="Courier New" w:hAnsi="Courier New" w:cs="Courier New"/>
+                <w:lang w:val="en-PK"/>
+              </w:rPr>
+              <w:t xml:space="preserve">    </w:t>
+            </w:r>
+          </w:p>
+          <w:p>
+            <w:pPr>
+              <w:spacing w:line="276" w:lineRule="auto"/>
+              <w:rPr>
+                <w:rFonts w:ascii="Courier New" w:hAnsi="Courier New" w:cs="Courier New"/>
+                <w:lang w:val="en-PK"/>
+              </w:rPr>
+            </w:pPr>
+            <w:r>
+              <w:rPr>
+                <w:rFonts w:ascii="Courier New" w:hAnsi="Courier New" w:cs="Courier New"/>
+                <w:lang w:val="en-PK"/>
+              </w:rPr>
+              <w:t xml:space="preserve">    output reg  [31:0] readData</w:t>
+            </w:r>
+          </w:p>
+          <w:p>
+            <w:pPr>
+              <w:spacing w:line="276" w:lineRule="auto"/>
+              <w:rPr>
+                <w:rFonts w:ascii="Georgia" w:hAnsi="Georgia"/>
+                <w:sz w:val="24"/>
+                <w:szCs w:val="24"/>
+                <w:lang w:val="en-PK"/>
+              </w:rPr>
+            </w:pPr>
+            <w:r>
+              <w:rPr>
+                <w:rFonts w:ascii="Courier New" w:hAnsi="Courier New" w:cs="Courier New"/>
+                <w:lang w:val="en-PK"/>
+              </w:rPr>
+              <w:t xml:space="preserve">    );</w:t>
+            </w:r>
+          </w:p>
+        </w:tc>
+      </w:tr>
+      <w:tr>
+        <w:trPr>
+          <w:trHeight w:val="5519"/>
+        </w:trPr>
+        <w:tc>
+          <w:tcPr>
+            <w:tcW w:w="9350" w:type="dxa"/>
+          </w:tcPr>
+          <w:p>
+            <w:pPr>
+              <w:spacing w:line="276" w:lineRule="auto"/>
+              <w:rPr>
+                <w:rFonts w:ascii="Courier New" w:hAnsi="Courier New" w:cs="Courier New"/>
+                <w:lang w:val="en-PK"/>
+              </w:rPr>
+            </w:pPr>
+            <w:r>
+              <w:rPr>
+                <w:rFonts w:ascii="Courier New" w:hAnsi="Courier New" w:cs="Courier New"/>
+                <w:lang w:val="en-PK"/>
+              </w:rPr>
+              <w:lastRenderedPageBreak/>
+              <w:t>module segTop(</w:t>
+            </w:r>
+          </w:p>
+          <w:p>
+            <w:pPr>
+              <w:spacing w:line="276" w:lineRule="auto"/>
+              <w:rPr>
+                <w:rFonts w:ascii="Courier New" w:hAnsi="Courier New" w:cs="Courier New"/>
+                <w:lang w:val="en-PK"/>
+              </w:rPr>
+            </w:pPr>
+            <w:r>
+              <w:rPr>
+                <w:rFonts w:ascii="Courier New" w:hAnsi="Courier New" w:cs="Courier New"/>
+                <w:lang w:val="en-PK"/>
+              </w:rPr>
+              <w:t xml:space="preserve">    input clk,</w:t>
+            </w:r>
+          </w:p>
+          <w:p>
+            <w:pPr>
+              <w:spacing w:line="276" w:lineRule="auto"/>
+              <w:rPr>
+                <w:rFonts w:ascii="Courier New" w:hAnsi="Courier New" w:cs="Courier New"/>
+                <w:lang w:val="en-PK"/>
+              </w:rPr>
+            </w:pPr>
+            <w:r>
+              <w:rPr>
+                <w:rFonts w:ascii="Courier New" w:hAnsi="Courier New" w:cs="Courier New"/>
+                <w:lang w:val="en-PK"/>
+              </w:rPr>
+              <w:t xml:space="preserve">    input rst,</w:t>
+            </w:r>
+          </w:p>
+          <w:p>
+            <w:pPr>
+              <w:spacing w:line="276" w:lineRule="auto"/>
+              <w:rPr>
+                <w:rFonts w:ascii="Courier New" w:hAnsi="Courier New" w:cs="Courier New"/>
+                <w:lang w:val="en-PK"/>
+              </w:rPr>
+            </w:pPr>
+            <w:r>
+              <w:rPr>
+                <w:rFonts w:ascii="Courier New" w:hAnsi="Courier New" w:cs="Courier New"/>
+                <w:lang w:val="en-PK"/>
+              </w:rPr>
+              <w:t xml:space="preserve">    input [31:0] writeData,</w:t>
+            </w:r>
+          </w:p>
+          <w:p>
+            <w:pPr>
+              <w:spacing w:line="276" w:lineRule="auto"/>
+              <w:rPr>
+                <w:rFonts w:ascii="Courier New" w:hAnsi="Courier New" w:cs="Courier New"/>
+                <w:lang w:val="en-PK"/>
+              </w:rPr>
+            </w:pPr>
+            <w:r>
+              <w:rPr>
+                <w:rFonts w:ascii="Courier New" w:hAnsi="Courier New" w:cs="Courier New"/>
+                <w:lang w:val="en-PK"/>
+              </w:rPr>
+              <w:t xml:space="preserve">    input writeEnable,</w:t>
+            </w:r>
+          </w:p>
+          <w:p>
+            <w:pPr>
+              <w:spacing w:line="276" w:lineRule="auto"/>
+              <w:rPr>
+                <w:rFonts w:ascii="Courier New" w:hAnsi="Courier New" w:cs="Courier New"/>
+                <w:lang w:val="en-PK"/>
+              </w:rPr>
+            </w:pPr>
+            <w:r>
+              <w:rPr>
+                <w:rFonts w:ascii="Courier New" w:hAnsi="Courier New" w:cs="Courier New"/>
+                <w:lang w:val="en-PK"/>
+              </w:rPr>
+              <w:t xml:space="preserve">    input readEnable,</w:t>
+            </w:r>
+            <w:r>
+              <w:rPr>
+                <w:rFonts w:ascii="Courier New" w:hAnsi="Courier New" w:cs="Courier New"/>
+                <w:lang w:val="en-PK"/>
+              </w:rPr>
+              <w:t xml:space="preserve"> // not to be used</w:t>
+            </w:r>
+          </w:p>
+          <w:p>
+            <w:pPr>
+              <w:spacing w:line="276" w:lineRule="auto"/>
+              <w:rPr>
+                <w:rFonts w:ascii="Courier New" w:hAnsi="Courier New" w:cs="Courier New"/>
+                <w:lang w:val="en-PK"/>
+              </w:rPr>
+            </w:pPr>
+            <w:r>
+              <w:rPr>
+                <w:rFonts w:ascii="Courier New" w:hAnsi="Courier New" w:cs="Courier New"/>
+                <w:lang w:val="en-PK"/>
+              </w:rPr>
+              <w:t xml:space="preserve">    input [63:0] memAddress,</w:t>
+            </w:r>
+          </w:p>
+          <w:p>
+            <w:pPr>
+              <w:spacing w:line="276" w:lineRule="auto"/>
+              <w:rPr>
+                <w:rFonts w:ascii="Courier New" w:hAnsi="Courier New" w:cs="Courier New"/>
+                <w:lang w:val="en-PK"/>
+              </w:rPr>
+            </w:pPr>
+            <w:r>
+              <w:rPr>
+                <w:rFonts w:ascii="Courier New" w:hAnsi="Courier New" w:cs="Courier New"/>
+                <w:lang w:val="en-PK"/>
+              </w:rPr>
+              <w:t xml:space="preserve">    </w:t>
+            </w:r>
+          </w:p>
+          <w:p>
+            <w:pPr>
+              <w:spacing w:line="276" w:lineRule="auto"/>
+              <w:rPr>
+                <w:rFonts w:ascii="Courier New" w:hAnsi="Courier New" w:cs="Courier New"/>
+                <w:lang w:val="en-PK"/>
+              </w:rPr>
+            </w:pPr>
+            <w:r>
+              <w:rPr>
+                <w:rFonts w:ascii="Courier New" w:hAnsi="Courier New" w:cs="Courier New"/>
+                <w:lang w:val="en-PK"/>
+              </w:rPr>
+              <w:t xml:space="preserve">    output reg  [31:0] readData = 0, // not to be read       </w:t>
+            </w:r>
+          </w:p>
+          <w:p>
+            <w:pPr>
+              <w:spacing w:line="276" w:lineRule="auto"/>
+              <w:rPr>
+                <w:rFonts w:ascii="Courier New" w:hAnsi="Courier New" w:cs="Courier New"/>
+                <w:lang w:val="en-PK"/>
+              </w:rPr>
+            </w:pPr>
+            <w:r>
+              <w:rPr>
+                <w:rFonts w:ascii="Courier New" w:hAnsi="Courier New" w:cs="Courier New"/>
+                <w:lang w:val="en-PK"/>
+              </w:rPr>
+              <w:t xml:space="preserve">    output [6:0] seg,           // 7-segment segments (a-g)</w:t>
+            </w:r>
+          </w:p>
+          <w:p>
+            <w:pPr>
+              <w:spacing w:line="276" w:lineRule="auto"/>
+              <w:rPr>
+                <w:rFonts w:ascii="Courier New" w:hAnsi="Courier New" w:cs="Courier New"/>
+                <w:lang w:val="en-PK"/>
+              </w:rPr>
+            </w:pPr>
+            <w:r>
+              <w:rPr>
+                <w:rFonts w:ascii="Courier New" w:hAnsi="Courier New" w:cs="Courier New"/>
+                <w:lang w:val="en-PK"/>
+              </w:rPr>
+              <w:t xml:space="preserve">    output [3:0] an</w:t>
+            </w:r>
+          </w:p>
+          <w:p>
+            <w:pPr>
+              <w:spacing w:line="276" w:lineRule="auto"/>
+              <w:rPr>
+                <w:rFonts w:ascii="Georgia" w:hAnsi="Georgia"/>
+                <w:sz w:val="24"/>
+                <w:szCs w:val="24"/>
+                <w:lang w:val="en-PK"/>
+              </w:rPr>
+            </w:pPr>
+            <w:r>
+              <w:rPr>
+                <w:rFonts w:ascii="Courier New" w:hAnsi="Courier New" w:cs="Courier New"/>
+                <w:lang w:val="en-PK"/>
+              </w:rPr>
+              <w:t xml:space="preserve">    );</w:t>
+            </w:r>
+          </w:p>
+        </w:tc>
+      </w:tr>
+    </w:tbl>
+    <w:p>
+      <w:pPr>
+        <w:rPr>
+          <w:rFonts w:ascii="Georgia" w:hAnsi="Georgia"/>
+          <w:sz w:val="24"/>
+          <w:szCs w:val="24"/>
+          <w:lang w:val="en-PK"/>
+        </w:rPr>
+      </w:pPr>
+    </w:p>
+    <w:p>
+      <w:pPr>
+        <w:rPr>
+          <w:rFonts w:ascii="Georgia" w:hAnsi="Georgia"/>
+          <w:sz w:val="24"/>
+          <w:szCs w:val="24"/>
+          <w:lang w:val="en-PK"/>
+        </w:rPr>
+      </w:pPr>
+      <w:r>
+        <w:rPr>
+          <w:rFonts w:ascii="Georgia" w:hAnsi="Georgia"/>
+          <w:sz w:val="24"/>
+          <w:szCs w:val="24"/>
+          <w:lang w:val="en-PK"/>
+        </w:rPr>
+        <w:t>Task 3: Address Decoding</w:t>
+      </w:r>
+    </w:p>
+    <w:tbl>
+      <w:tblPr>
+        <w:tblStyle w:val="TableGrid"/>
+        <w:tblW w:w="0" w:type="auto"/>
+        <w:tblLook w:val="04A0" w:firstRow="1" w:lastRow="0" w:firstColumn="1" w:lastColumn="0" w:noHBand="0" w:noVBand="1"/>
+      </w:tblPr>
+      <w:tblGrid>
+        <w:gridCol w:w="9350"/>
+      </w:tblGrid>
+      <w:tr>
+        <w:tc>
+          <w:tcPr>
+            <w:tcW w:w="9350" w:type="dxa"/>
+          </w:tcPr>
+          <w:p>
+            <w:pPr>
+              <w:spacing w:line="276" w:lineRule="auto"/>
+              <w:rPr>
+                <w:rFonts w:ascii="Georgia" w:hAnsi="Georgia"/>
+                <w:sz w:val="24"/>
+                <w:szCs w:val="24"/>
+                <w:lang w:val="en-PK"/>
+              </w:rPr>
+            </w:pPr>
+            <w:r>
+              <w:rPr>
+                <w:rFonts w:ascii="Georgia" w:hAnsi="Georgia"/>
+                <w:sz w:val="24"/>
+                <w:szCs w:val="24"/>
+                <w:lang w:val="en-PK"/>
+              </w:rPr>
+              <w:t>What Is Address Decoding?</w:t>
+            </w:r>
+          </w:p>
+          <w:p>
+            <w:pPr>
+              <w:spacing w:line="276" w:lineRule="auto"/>
+              <w:rPr>
+                <w:rFonts w:ascii="Georgia" w:hAnsi="Georgia"/>
+                <w:sz w:val="24"/>
+                <w:szCs w:val="24"/>
+                <w:lang w:val="en-PK"/>
+              </w:rPr>
+            </w:pPr>
+            <w:r>
+              <w:rPr>
+                <w:rFonts w:ascii="Georgia" w:hAnsi="Georgia"/>
+                <w:sz w:val="24"/>
+                <w:szCs w:val="24"/>
+                <w:lang w:val="en-PK"/>
+              </w:rPr>
+              <w:t>A processor sends every memory or I/O operation (read or write) with:</w:t>
+            </w:r>
+          </w:p>
+          <w:p>
+            <w:pPr>
+              <w:pStyle w:val="ListParagraph"/>
+              <w:numPr>
+                <w:ilvl w:val="0"/>
+                <w:numId w:val="15"/>
+              </w:numPr>
+              <w:spacing w:line="276" w:lineRule="auto"/>
+              <w:rPr>
+                <w:rFonts w:ascii="Georgia" w:hAnsi="Georgia"/>
+                <w:sz w:val="24"/>
+                <w:szCs w:val="24"/>
+                <w:lang w:val="en-PK"/>
+              </w:rPr>
+            </w:pPr>
+            <w:r>
+              <w:rPr>
+                <w:rFonts w:ascii="Georgia" w:hAnsi="Georgia"/>
+                <w:sz w:val="24"/>
+                <w:szCs w:val="24"/>
+                <w:lang w:val="en-PK"/>
+              </w:rPr>
+              <w:t>An address (which location it’s trying to access)</w:t>
+            </w:r>
+          </w:p>
+          <w:p>
+            <w:pPr>
+              <w:pStyle w:val="ListParagraph"/>
+              <w:numPr>
+                <w:ilvl w:val="0"/>
+                <w:numId w:val="15"/>
+              </w:numPr>
+              <w:spacing w:line="276" w:lineRule="auto"/>
+              <w:rPr>
+                <w:rFonts w:ascii="Georgia" w:hAnsi="Georgia"/>
+                <w:sz w:val="24"/>
+                <w:szCs w:val="24"/>
+                <w:lang w:val="en-PK"/>
+              </w:rPr>
+            </w:pPr>
+            <w:r>
+              <w:rPr>
+                <w:rFonts w:ascii="Georgia" w:hAnsi="Georgia"/>
+                <w:sz w:val="24"/>
+                <w:szCs w:val="24"/>
+                <w:lang w:val="en-PK"/>
+              </w:rPr>
+              <w:t>A data value (to be written or read)</w:t>
+            </w:r>
+          </w:p>
+          <w:p>
+            <w:pPr>
+              <w:pStyle w:val="ListParagraph"/>
+              <w:numPr>
+                <w:ilvl w:val="0"/>
+                <w:numId w:val="15"/>
+              </w:numPr>
+              <w:spacing w:line="276" w:lineRule="auto"/>
+              <w:rPr>
+                <w:rFonts w:ascii="Georgia" w:hAnsi="Georgia"/>
+                <w:sz w:val="24"/>
+                <w:szCs w:val="24"/>
+                <w:lang w:val="en-PK"/>
+              </w:rPr>
+            </w:pPr>
+            <w:r>
+              <w:rPr>
+                <w:rFonts w:ascii="Georgia" w:hAnsi="Georgia"/>
+                <w:sz w:val="24"/>
+                <w:szCs w:val="24"/>
+                <w:lang w:val="en-PK"/>
+              </w:rPr>
+              <w:t>Control signals (memRead, memWrite)</w:t>
+            </w:r>
+          </w:p>
+          <w:p>
+            <w:pPr>
+              <w:spacing w:line="276" w:lineRule="auto"/>
+              <w:rPr>
+                <w:rFonts w:ascii="Georgia" w:hAnsi="Georgia"/>
+                <w:sz w:val="24"/>
+                <w:szCs w:val="24"/>
+                <w:lang w:val="en-PK"/>
+              </w:rPr>
+            </w:pPr>
+            <w:r>
+              <w:rPr>
+                <w:rFonts w:ascii="Georgia" w:hAnsi="Georgia"/>
+                <w:sz w:val="24"/>
+                <w:szCs w:val="24"/>
+                <w:lang w:val="en-PK"/>
+              </w:rPr>
+              <w:t>But not every address belongs to the same device.</w:t>
+            </w:r>
+            <w:r>
+              <w:rPr>
+                <w:rFonts w:ascii="Georgia" w:hAnsi="Georgia"/>
+                <w:sz w:val="24"/>
+                <w:szCs w:val="24"/>
+                <w:lang w:val="en-PK"/>
+              </w:rPr>
+              <w:t xml:space="preserve"> </w:t>
+            </w:r>
+            <w:r>
+              <w:rPr>
+                <w:rFonts w:ascii="Georgia" w:hAnsi="Georgia"/>
+                <w:sz w:val="24"/>
+                <w:szCs w:val="24"/>
+                <w:lang w:val="en-PK"/>
+              </w:rPr>
+              <w:t>When the CPU issues a request, address decoding ensures that only one device responds, depending on the address range.</w:t>
+            </w:r>
+            <w:r>
+              <w:rPr>
+                <w:rFonts w:ascii="Georgia" w:hAnsi="Georgia"/>
+                <w:sz w:val="24"/>
+                <w:szCs w:val="24"/>
+                <w:lang w:val="en-PK"/>
+              </w:rPr>
+              <w:t xml:space="preserve"> </w:t>
+            </w:r>
+            <w:r>
+              <w:rPr>
+                <w:rFonts w:ascii="Georgia" w:hAnsi="Georgia"/>
+                <w:sz w:val="24"/>
+                <w:szCs w:val="24"/>
+                <w:lang w:val="en-PK"/>
+              </w:rPr>
+              <w:t xml:space="preserve">This is done by checking certain bits of the address (often the high-order bits) to </w:t>
+            </w:r>
+            <w:r>
+              <w:rPr>
+                <w:rFonts w:ascii="Georgia" w:hAnsi="Georgia"/>
+                <w:i/>
+                <w:iCs/>
+                <w:sz w:val="24"/>
+                <w:szCs w:val="24"/>
+                <w:lang w:val="en-PK"/>
+              </w:rPr>
+              <w:t>select</w:t>
+            </w:r>
+            <w:r>
+              <w:rPr>
+                <w:rFonts w:ascii="Georgia" w:hAnsi="Georgia"/>
+                <w:sz w:val="24"/>
+                <w:szCs w:val="24"/>
+                <w:lang w:val="en-PK"/>
+              </w:rPr>
+              <w:t xml:space="preserve"> which device should be active.</w:t>
+            </w:r>
+          </w:p>
+          <w:p>
+            <w:pPr>
+              <w:spacing w:line="276" w:lineRule="auto"/>
+              <w:rPr>
+                <w:rFonts w:ascii="Georgia" w:hAnsi="Georgia"/>
+                <w:sz w:val="24"/>
+                <w:szCs w:val="24"/>
+                <w:lang w:val="en-PK"/>
+              </w:rPr>
+            </w:pPr>
+            <w:r>
+              <w:rPr>
+                <w:rFonts w:ascii="Georgia" w:hAnsi="Georgia"/>
+                <w:sz w:val="24"/>
+                <w:szCs w:val="24"/>
+                <w:lang w:val="en-PK"/>
+              </w:rPr>
+              <w:t>How it works:</w:t>
+            </w:r>
+          </w:p>
+          <w:p>
+            <w:pPr>
+              <w:pStyle w:val="ListParagraph"/>
+              <w:numPr>
+                <w:ilvl w:val="0"/>
+                <w:numId w:val="19"/>
+              </w:numPr>
+              <w:rPr>
+                <w:rFonts w:ascii="Georgia" w:hAnsi="Georgia"/>
+                <w:sz w:val="24"/>
+                <w:szCs w:val="24"/>
+                <w:lang w:val="en-PK"/>
+              </w:rPr>
+            </w:pPr>
+            <w:r>
+              <w:rPr>
+                <w:rFonts w:ascii="Georgia" w:hAnsi="Georgia"/>
+                <w:sz w:val="24"/>
+                <w:szCs w:val="24"/>
+                <w:lang w:val="en-PK"/>
+              </w:rPr>
+              <w:t>The Address Bus carries the address from the CPU to all connected memory and I/O devices.</w:t>
+            </w:r>
+          </w:p>
+          <w:p>
+            <w:pPr>
+              <w:numPr>
+                <w:ilvl w:val="0"/>
+                <w:numId w:val="19"/>
+              </w:numPr>
+              <w:spacing w:line="276" w:lineRule="auto"/>
+              <w:rPr>
+                <w:rFonts w:ascii="Georgia" w:hAnsi="Georgia"/>
+                <w:sz w:val="24"/>
+                <w:szCs w:val="24"/>
+                <w:lang w:val="en-PK"/>
+              </w:rPr>
+            </w:pPr>
+            <w:r>
+              <w:rPr>
+                <w:rFonts w:ascii="Georgia" w:hAnsi="Georgia"/>
+                <w:sz w:val="24"/>
+                <w:szCs w:val="24"/>
+                <w:lang w:val="en-PK"/>
+              </w:rPr>
+              <w:t>Each device is given a unique address range.</w:t>
+            </w:r>
+          </w:p>
+          <w:p>
+            <w:pPr>
+              <w:numPr>
+                <w:ilvl w:val="0"/>
+                <w:numId w:val="19"/>
+              </w:numPr>
+              <w:spacing w:line="276" w:lineRule="auto"/>
+              <w:rPr>
+                <w:rFonts w:ascii="Georgia" w:hAnsi="Georgia"/>
+                <w:sz w:val="24"/>
+                <w:szCs w:val="24"/>
+                <w:lang w:val="en-PK"/>
+              </w:rPr>
+            </w:pPr>
+            <w:r>
+              <w:rPr>
+                <w:rFonts w:ascii="Georgia" w:hAnsi="Georgia"/>
+                <w:sz w:val="24"/>
+                <w:szCs w:val="24"/>
+                <w:lang w:val="en-PK"/>
+              </w:rPr>
+              <w:t xml:space="preserve">Decoding Logic (combinational) examines the address and produces </w:t>
+            </w:r>
+            <w:r>
+              <w:rPr>
+                <w:rFonts w:ascii="Georgia" w:hAnsi="Georgia"/>
+                <w:i/>
+                <w:iCs/>
+                <w:sz w:val="24"/>
+                <w:szCs w:val="24"/>
+                <w:lang w:val="en-PK"/>
+              </w:rPr>
+              <w:t>select signals</w:t>
+            </w:r>
+            <w:r>
+              <w:rPr>
+                <w:rFonts w:ascii="Georgia" w:hAnsi="Georgia"/>
+                <w:sz w:val="24"/>
+                <w:szCs w:val="24"/>
+                <w:lang w:val="en-PK"/>
+              </w:rPr>
+              <w:t>:</w:t>
+            </w:r>
+          </w:p>
+          <w:p>
+            <w:pPr>
+              <w:pStyle w:val="ListParagraph"/>
+              <w:numPr>
+                <w:ilvl w:val="1"/>
+                <w:numId w:val="15"/>
+              </w:numPr>
+              <w:rPr>
+                <w:rFonts w:ascii="Georgia" w:hAnsi="Georgia"/>
+                <w:sz w:val="24"/>
+                <w:szCs w:val="24"/>
+                <w:lang w:val="en-PK"/>
+              </w:rPr>
+            </w:pPr>
+            <w:r>
+              <w:rPr>
+                <w:rFonts w:ascii="Georgia" w:hAnsi="Georgia"/>
+                <w:sz w:val="24"/>
+                <w:szCs w:val="24"/>
+                <w:lang w:val="en-PK"/>
+              </w:rPr>
+              <w:t xml:space="preserve">selDataMem </w:t>
+            </w:r>
+            <w:r>
+              <w:rPr>
+                <w:rFonts w:ascii="Times New Roman" w:hAnsi="Times New Roman" w:cs="Times New Roman"/>
+                <w:sz w:val="24"/>
+                <w:szCs w:val="24"/>
+                <w:lang w:val="en-PK"/>
+              </w:rPr>
+              <w:t>→</w:t>
+            </w:r>
+            <w:r>
+              <w:rPr>
+                <w:rFonts w:ascii="Georgia" w:hAnsi="Georgia"/>
+                <w:sz w:val="24"/>
+                <w:szCs w:val="24"/>
+                <w:lang w:val="en-PK"/>
+              </w:rPr>
+              <w:t xml:space="preserve"> activates when the address falls inside the RAM range</w:t>
+            </w:r>
+          </w:p>
+          <w:p>
+            <w:pPr>
+              <w:numPr>
+                <w:ilvl w:val="1"/>
+                <w:numId w:val="21"/>
+              </w:numPr>
+              <w:spacing w:line="276" w:lineRule="auto"/>
+              <w:rPr>
+                <w:rFonts w:ascii="Georgia" w:hAnsi="Georgia"/>
+                <w:sz w:val="24"/>
+                <w:szCs w:val="24"/>
+                <w:lang w:val="en-PK"/>
+              </w:rPr>
+            </w:pPr>
+            <w:r>
+              <w:rPr>
+                <w:rFonts w:ascii="Georgia" w:hAnsi="Georgia"/>
+                <w:sz w:val="24"/>
+                <w:szCs w:val="24"/>
+                <w:lang w:val="en-PK"/>
+              </w:rPr>
+              <w:t xml:space="preserve">selSwitch </w:t>
+            </w:r>
+            <w:r>
+              <w:rPr>
+                <w:rFonts w:ascii="Times New Roman" w:hAnsi="Times New Roman" w:cs="Times New Roman"/>
+                <w:sz w:val="24"/>
+                <w:szCs w:val="24"/>
+                <w:lang w:val="en-PK"/>
+              </w:rPr>
+              <w:t>→</w:t>
+            </w:r>
+            <w:r>
+              <w:rPr>
+                <w:rFonts w:ascii="Georgia" w:hAnsi="Georgia"/>
+                <w:sz w:val="24"/>
+                <w:szCs w:val="24"/>
+                <w:lang w:val="en-PK"/>
+              </w:rPr>
+              <w:t xml:space="preserve"> activates when inside the switch range</w:t>
+            </w:r>
+          </w:p>
+          <w:p>
+            <w:pPr>
+              <w:numPr>
+                <w:ilvl w:val="1"/>
+                <w:numId w:val="21"/>
+              </w:numPr>
+              <w:spacing w:line="276" w:lineRule="auto"/>
+              <w:rPr>
+                <w:rFonts w:ascii="Georgia" w:hAnsi="Georgia"/>
+                <w:sz w:val="24"/>
+                <w:szCs w:val="24"/>
+                <w:lang w:val="en-PK"/>
+              </w:rPr>
+            </w:pPr>
+            <w:r>
+              <w:rPr>
+                <w:rFonts w:ascii="Georgia" w:hAnsi="Georgia"/>
+                <w:sz w:val="24"/>
+                <w:szCs w:val="24"/>
+                <w:lang w:val="en-PK"/>
+              </w:rPr>
+              <w:t xml:space="preserve">selLed or selSeg </w:t>
+            </w:r>
+            <w:r>
+              <w:rPr>
+                <w:rFonts w:ascii="Times New Roman" w:hAnsi="Times New Roman" w:cs="Times New Roman"/>
+                <w:sz w:val="24"/>
+                <w:szCs w:val="24"/>
+                <w:lang w:val="en-PK"/>
+              </w:rPr>
+              <w:t>→</w:t>
+            </w:r>
+            <w:r>
+              <w:rPr>
+                <w:rFonts w:ascii="Georgia" w:hAnsi="Georgia"/>
+                <w:sz w:val="24"/>
+                <w:szCs w:val="24"/>
+                <w:lang w:val="en-PK"/>
+              </w:rPr>
+              <w:t xml:space="preserve"> activates when inside the display range</w:t>
+            </w:r>
+          </w:p>
+          <w:p>
+            <w:pPr>
+              <w:numPr>
+                <w:ilvl w:val="0"/>
+                <w:numId w:val="20"/>
+              </w:numPr>
+              <w:spacing w:line="276" w:lineRule="auto"/>
+              <w:rPr>
+                <w:rFonts w:ascii="Georgia" w:hAnsi="Georgia"/>
+                <w:sz w:val="24"/>
+                <w:szCs w:val="24"/>
+                <w:lang w:val="en-PK"/>
+              </w:rPr>
+            </w:pPr>
+            <w:r>
+              <w:rPr>
+                <w:rFonts w:ascii="Georgia" w:hAnsi="Georgia"/>
+                <w:sz w:val="24"/>
+                <w:szCs w:val="24"/>
+                <w:lang w:val="en-PK"/>
+              </w:rPr>
+              <w:t>These select signals then control:</w:t>
+            </w:r>
+          </w:p>
+          <w:p>
+            <w:pPr>
+              <w:numPr>
+                <w:ilvl w:val="1"/>
+                <w:numId w:val="22"/>
+              </w:numPr>
+              <w:spacing w:line="276" w:lineRule="auto"/>
+              <w:rPr>
+                <w:rFonts w:ascii="Georgia" w:hAnsi="Georgia"/>
+                <w:sz w:val="24"/>
+                <w:szCs w:val="24"/>
+                <w:lang w:val="en-PK"/>
+              </w:rPr>
+            </w:pPr>
+            <w:r>
+              <w:rPr>
+                <w:rFonts w:ascii="Georgia" w:hAnsi="Georgia"/>
+                <w:sz w:val="24"/>
+                <w:szCs w:val="24"/>
+                <w:lang w:val="en-PK"/>
+              </w:rPr>
+              <w:t>Which device receives the writeEnable</w:t>
+            </w:r>
+          </w:p>
+          <w:p>
+            <w:pPr>
+              <w:numPr>
+                <w:ilvl w:val="1"/>
+                <w:numId w:val="22"/>
+              </w:numPr>
+              <w:spacing w:line="276" w:lineRule="auto"/>
+              <w:rPr>
+                <w:rFonts w:ascii="Georgia" w:hAnsi="Georgia"/>
+                <w:sz w:val="24"/>
+                <w:szCs w:val="24"/>
+                <w:lang w:val="en-PK"/>
+              </w:rPr>
+            </w:pPr>
+            <w:r>
+              <w:rPr>
+                <w:rFonts w:ascii="Georgia" w:hAnsi="Georgia"/>
+                <w:sz w:val="24"/>
+                <w:szCs w:val="24"/>
+                <w:lang w:val="en-PK"/>
+              </w:rPr>
+              <w:lastRenderedPageBreak/>
+              <w:t>Which device’s readData is forwarded back to the CPU</w:t>
+            </w:r>
+          </w:p>
+          <w:p>
+            <w:pPr>
+              <w:spacing w:line="276" w:lineRule="auto"/>
+              <w:rPr>
+                <w:rFonts w:ascii="Georgia" w:hAnsi="Georgia"/>
+                <w:sz w:val="24"/>
+                <w:szCs w:val="24"/>
+                <w:lang w:val="en-PK"/>
+              </w:rPr>
+            </w:pPr>
+            <w:r>
+              <w:rPr>
+                <w:rFonts w:ascii="Georgia" w:hAnsi="Georgia"/>
+                <w:sz w:val="24"/>
+                <w:szCs w:val="24"/>
+                <w:lang w:val="en-PK"/>
+              </w:rPr>
+              <w:t>These selection signals then become control signals to multiplexers and demultiplexers to determine which device must be written to or read at a given time.</w:t>
+            </w:r>
+          </w:p>
+        </w:tc>
+      </w:tr>
+    </w:tbl>
+    <w:p>
+      <w:pPr>
+        <w:rPr>
+          <w:rFonts w:ascii="Georgia" w:hAnsi="Georgia"/>
+          <w:sz w:val="24"/>
+          <w:szCs w:val="24"/>
+          <w:lang w:val="en-PK"/>
+        </w:rPr>
+      </w:pPr>
+    </w:p>
+    <w:p>
+      <w:pPr>
+        <w:rPr>
+          <w:rFonts w:ascii="Georgia" w:hAnsi="Georgia"/>
+          <w:sz w:val="24"/>
+          <w:szCs w:val="24"/>
+          <w:lang w:val="en-PK"/>
+        </w:rPr>
+      </w:pPr>
+    </w:p>
+    <w:p>
+      <w:pPr>
+        <w:rPr>
+          <w:rFonts w:ascii="Georgia" w:hAnsi="Georgia"/>
+          <w:sz w:val="24"/>
+          <w:szCs w:val="24"/>
+        </w:rPr>
+      </w:pPr>
     </w:p>
     <w:sectPr>
       <w:pgSz w:w="12240" w:h="15840"/>
@@ -1153,6 +3195,272 @@
     </w:lvl>
   </w:abstractNum>
   <w:abstractNum w:abstractNumId="9" w15:restartNumberingAfterBreak="0">
+    <w:nsid w:val="03E10C0F"/>
+    <w:multiLevelType w:val="multilevel"/>
+    <w:tmpl w:val="AB207B82"/>
+    <w:lvl w:ilvl="0">
+      <w:start w:val="1"/>
+      <w:numFmt w:val="bullet"/>
+      <w:lvlText w:val=""/>
+      <w:lvlJc w:val="left"/>
+      <w:pPr>
+        <w:tabs>
+          <w:tab w:val="num" w:pos="720"/>
+        </w:tabs>
+        <w:ind w:left="720" w:hanging="360"/>
+      </w:pPr>
+      <w:rPr>
+        <w:rFonts w:ascii="Symbol" w:hAnsi="Symbol" w:hint="default"/>
+        <w:sz w:val="20"/>
+      </w:rPr>
+    </w:lvl>
+    <w:lvl w:ilvl="1" w:tentative="1">
+      <w:start w:val="1"/>
+      <w:numFmt w:val="bullet"/>
+      <w:lvlText w:val="o"/>
+      <w:lvlJc w:val="left"/>
+      <w:pPr>
+        <w:tabs>
+          <w:tab w:val="num" w:pos="1440"/>
+        </w:tabs>
+        <w:ind w:left="1440" w:hanging="360"/>
+      </w:pPr>
+      <w:rPr>
+        <w:rFonts w:ascii="Courier New" w:hAnsi="Courier New" w:hint="default"/>
+        <w:sz w:val="20"/>
+      </w:rPr>
+    </w:lvl>
+    <w:lvl w:ilvl="2" w:tentative="1">
+      <w:start w:val="1"/>
+      <w:numFmt w:val="bullet"/>
+      <w:lvlText w:val=""/>
+      <w:lvlJc w:val="left"/>
+      <w:pPr>
+        <w:tabs>
+          <w:tab w:val="num" w:pos="2160"/>
+        </w:tabs>
+        <w:ind w:left="2160" w:hanging="360"/>
+      </w:pPr>
+      <w:rPr>
+        <w:rFonts w:ascii="Wingdings" w:hAnsi="Wingdings" w:hint="default"/>
+        <w:sz w:val="20"/>
+      </w:rPr>
+    </w:lvl>
+    <w:lvl w:ilvl="3" w:tentative="1">
+      <w:start w:val="1"/>
+      <w:numFmt w:val="bullet"/>
+      <w:lvlText w:val=""/>
+      <w:lvlJc w:val="left"/>
+      <w:pPr>
+        <w:tabs>
+          <w:tab w:val="num" w:pos="2880"/>
+        </w:tabs>
+        <w:ind w:left="2880" w:hanging="360"/>
+      </w:pPr>
+      <w:rPr>
+        <w:rFonts w:ascii="Wingdings" w:hAnsi="Wingdings" w:hint="default"/>
+        <w:sz w:val="20"/>
+      </w:rPr>
+    </w:lvl>
+    <w:lvl w:ilvl="4" w:tentative="1">
+      <w:start w:val="1"/>
+      <w:numFmt w:val="bullet"/>
+      <w:lvlText w:val=""/>
+      <w:lvlJc w:val="left"/>
+      <w:pPr>
+        <w:tabs>
+          <w:tab w:val="num" w:pos="3600"/>
+        </w:tabs>
+        <w:ind w:left="3600" w:hanging="360"/>
+      </w:pPr>
+      <w:rPr>
+        <w:rFonts w:ascii="Wingdings" w:hAnsi="Wingdings" w:hint="default"/>
+        <w:sz w:val="20"/>
+      </w:rPr>
+    </w:lvl>
+    <w:lvl w:ilvl="5" w:tentative="1">
+      <w:start w:val="1"/>
+      <w:numFmt w:val="bullet"/>
+      <w:lvlText w:val=""/>
+      <w:lvlJc w:val="left"/>
+      <w:pPr>
+        <w:tabs>
+          <w:tab w:val="num" w:pos="4320"/>
+        </w:tabs>
+        <w:ind w:left="4320" w:hanging="360"/>
+      </w:pPr>
+      <w:rPr>
+        <w:rFonts w:ascii="Wingdings" w:hAnsi="Wingdings" w:hint="default"/>
+        <w:sz w:val="20"/>
+      </w:rPr>
+    </w:lvl>
+    <w:lvl w:ilvl="6" w:tentative="1">
+      <w:start w:val="1"/>
+      <w:numFmt w:val="bullet"/>
+      <w:lvlText w:val=""/>
+      <w:lvlJc w:val="left"/>
+      <w:pPr>
+        <w:tabs>
+          <w:tab w:val="num" w:pos="5040"/>
+        </w:tabs>
+        <w:ind w:left="5040" w:hanging="360"/>
+      </w:pPr>
+      <w:rPr>
+        <w:rFonts w:ascii="Wingdings" w:hAnsi="Wingdings" w:hint="default"/>
+        <w:sz w:val="20"/>
+      </w:rPr>
+    </w:lvl>
+    <w:lvl w:ilvl="7" w:tentative="1">
+      <w:start w:val="1"/>
+      <w:numFmt w:val="bullet"/>
+      <w:lvlText w:val=""/>
+      <w:lvlJc w:val="left"/>
+      <w:pPr>
+        <w:tabs>
+          <w:tab w:val="num" w:pos="5760"/>
+        </w:tabs>
+        <w:ind w:left="5760" w:hanging="360"/>
+      </w:pPr>
+      <w:rPr>
+        <w:rFonts w:ascii="Wingdings" w:hAnsi="Wingdings" w:hint="default"/>
+        <w:sz w:val="20"/>
+      </w:rPr>
+    </w:lvl>
+    <w:lvl w:ilvl="8" w:tentative="1">
+      <w:start w:val="1"/>
+      <w:numFmt w:val="bullet"/>
+      <w:lvlText w:val=""/>
+      <w:lvlJc w:val="left"/>
+      <w:pPr>
+        <w:tabs>
+          <w:tab w:val="num" w:pos="6480"/>
+        </w:tabs>
+        <w:ind w:left="6480" w:hanging="360"/>
+      </w:pPr>
+      <w:rPr>
+        <w:rFonts w:ascii="Wingdings" w:hAnsi="Wingdings" w:hint="default"/>
+        <w:sz w:val="20"/>
+      </w:rPr>
+    </w:lvl>
+  </w:abstractNum>
+  <w:abstractNum w:abstractNumId="10" w15:restartNumberingAfterBreak="0">
+    <w:nsid w:val="055F4222"/>
+    <w:multiLevelType w:val="multilevel"/>
+    <w:tmpl w:val="B12425F6"/>
+    <w:lvl w:ilvl="0">
+      <w:start w:val="4"/>
+      <w:numFmt w:val="decimal"/>
+      <w:lvlText w:val="%1."/>
+      <w:lvlJc w:val="left"/>
+      <w:pPr>
+        <w:tabs>
+          <w:tab w:val="num" w:pos="720"/>
+        </w:tabs>
+        <w:ind w:left="720" w:hanging="360"/>
+      </w:pPr>
+    </w:lvl>
+    <w:lvl w:ilvl="1">
+      <w:start w:val="1"/>
+      <w:numFmt w:val="bullet"/>
+      <w:lvlText w:val="o"/>
+      <w:lvlJc w:val="left"/>
+      <w:pPr>
+        <w:tabs>
+          <w:tab w:val="num" w:pos="1440"/>
+        </w:tabs>
+        <w:ind w:left="1440" w:hanging="360"/>
+      </w:pPr>
+      <w:rPr>
+        <w:rFonts w:ascii="Courier New" w:hAnsi="Courier New" w:hint="default"/>
+        <w:sz w:val="20"/>
+      </w:rPr>
+    </w:lvl>
+    <w:lvl w:ilvl="2" w:tentative="1">
+      <w:start w:val="1"/>
+      <w:numFmt w:val="decimal"/>
+      <w:lvlText w:val="%3."/>
+      <w:lvlJc w:val="left"/>
+      <w:pPr>
+        <w:tabs>
+          <w:tab w:val="num" w:pos="2160"/>
+        </w:tabs>
+        <w:ind w:left="2160" w:hanging="360"/>
+      </w:pPr>
+    </w:lvl>
+    <w:lvl w:ilvl="3" w:tentative="1">
+      <w:start w:val="1"/>
+      <w:numFmt w:val="decimal"/>
+      <w:lvlText w:val="%4."/>
+      <w:lvlJc w:val="left"/>
+      <w:pPr>
+        <w:tabs>
+          <w:tab w:val="num" w:pos="2880"/>
+        </w:tabs>
+        <w:ind w:left="2880" w:hanging="360"/>
+      </w:pPr>
+    </w:lvl>
+    <w:lvl w:ilvl="4" w:tentative="1">
+      <w:start w:val="1"/>
+      <w:numFmt w:val="decimal"/>
+      <w:lvlText w:val="%5."/>
+      <w:lvlJc w:val="left"/>
+      <w:pPr>
+        <w:tabs>
+          <w:tab w:val="num" w:pos="3600"/>
+        </w:tabs>
+        <w:ind w:left="3600" w:hanging="360"/>
+      </w:pPr>
+    </w:lvl>
+    <w:lvl w:ilvl="5" w:tentative="1">
+      <w:start w:val="1"/>
+      <w:numFmt w:val="decimal"/>
+      <w:lvlText w:val="%6."/>
+      <w:lvlJc w:val="left"/>
+      <w:pPr>
+        <w:tabs>
+          <w:tab w:val="num" w:pos="4320"/>
+        </w:tabs>
+        <w:ind w:left="4320" w:hanging="360"/>
+      </w:pPr>
+    </w:lvl>
+    <w:lvl w:ilvl="6" w:tentative="1">
+      <w:start w:val="1"/>
+      <w:numFmt w:val="decimal"/>
+      <w:lvlText w:val="%7."/>
+      <w:lvlJc w:val="left"/>
+      <w:pPr>
+        <w:tabs>
+          <w:tab w:val="num" w:pos="5040"/>
+        </w:tabs>
+        <w:ind w:left="5040" w:hanging="360"/>
+      </w:pPr>
+    </w:lvl>
+    <w:lvl w:ilvl="7" w:tentative="1">
+      <w:start w:val="1"/>
+      <w:numFmt w:val="decimal"/>
+      <w:lvlText w:val="%8."/>
+      <w:lvlJc w:val="left"/>
+      <w:pPr>
+        <w:tabs>
+          <w:tab w:val="num" w:pos="5760"/>
+        </w:tabs>
+        <w:ind w:left="5760" w:hanging="360"/>
+      </w:pPr>
+    </w:lvl>
+    <w:lvl w:ilvl="8" w:tentative="1">
+      <w:start w:val="1"/>
+      <w:numFmt w:val="decimal"/>
+      <w:lvlText w:val="%9."/>
+      <w:lvlJc w:val="left"/>
+      <w:pPr>
+        <w:tabs>
+          <w:tab w:val="num" w:pos="6480"/>
+        </w:tabs>
+        <w:ind w:left="6480" w:hanging="360"/>
+      </w:pPr>
+    </w:lvl>
+  </w:abstractNum>
+  <w:abstractNum w:abstractNumId="11" w15:restartNumberingAfterBreak="0">
     <w:nsid w:val="09482EDE"/>
     <w:multiLevelType w:val="hybridMultilevel"/>
     <w:tmpl w:val="9C4230A4"/>
@@ -1241,7 +3549,156 @@
       </w:pPr>
     </w:lvl>
   </w:abstractNum>
-  <w:abstractNum w:abstractNumId="10" w15:restartNumberingAfterBreak="0">
+  <w:abstractNum w:abstractNumId="12" w15:restartNumberingAfterBreak="0">
+    <w:nsid w:val="0BF01C59"/>
+    <w:multiLevelType w:val="multilevel"/>
+    <w:tmpl w:val="528082DA"/>
+    <w:lvl w:ilvl="0">
+      <w:start w:val="1"/>
+      <w:numFmt w:val="bullet"/>
+      <w:lvlText w:val=""/>
+      <w:lvlJc w:val="left"/>
+      <w:pPr>
+        <w:tabs>
+          <w:tab w:val="num" w:pos="720"/>
+        </w:tabs>
+        <w:ind w:left="720" w:hanging="360"/>
+      </w:pPr>
+      <w:rPr>
+        <w:rFonts w:ascii="Symbol" w:hAnsi="Symbol" w:hint="default"/>
+        <w:sz w:val="20"/>
+      </w:rPr>
+    </w:lvl>
+    <w:lvl w:ilvl="1" w:tentative="1">
+      <w:start w:val="1"/>
+      <w:numFmt w:val="bullet"/>
+      <w:lvlText w:val="o"/>
+      <w:lvlJc w:val="left"/>
+      <w:pPr>
+        <w:tabs>
+          <w:tab w:val="num" w:pos="1440"/>
+        </w:tabs>
+        <w:ind w:left="1440" w:hanging="360"/>
+      </w:pPr>
+      <w:rPr>
+        <w:rFonts w:ascii="Courier New" w:hAnsi="Courier New" w:hint="default"/>
+        <w:sz w:val="20"/>
+      </w:rPr>
+    </w:lvl>
+    <w:lvl w:ilvl="2" w:tentative="1">
+      <w:start w:val="1"/>
+      <w:numFmt w:val="bullet"/>
+      <w:lvlText w:val=""/>
+      <w:lvlJc w:val="left"/>
+      <w:pPr>
+        <w:tabs>
+          <w:tab w:val="num" w:pos="2160"/>
+        </w:tabs>
+        <w:ind w:left="2160" w:hanging="360"/>
+      </w:pPr>
+      <w:rPr>
+        <w:rFonts w:ascii="Wingdings" w:hAnsi="Wingdings" w:hint="default"/>
+        <w:sz w:val="20"/>
+      </w:rPr>
+    </w:lvl>
+    <w:lvl w:ilvl="3" w:tentative="1">
+      <w:start w:val="1"/>
+      <w:numFmt w:val="bullet"/>
+      <w:lvlText w:val=""/>
+      <w:lvlJc w:val="left"/>
+      <w:pPr>
+        <w:tabs>
+          <w:tab w:val="num" w:pos="2880"/>
+        </w:tabs>
+        <w:ind w:left="2880" w:hanging="360"/>
+      </w:pPr>
+      <w:rPr>
+        <w:rFonts w:ascii="Wingdings" w:hAnsi="Wingdings" w:hint="default"/>
+        <w:sz w:val="20"/>
+      </w:rPr>
+    </w:lvl>
+    <w:lvl w:ilvl="4" w:tentative="1">
+      <w:start w:val="1"/>
+      <w:numFmt w:val="bullet"/>
+      <w:lvlText w:val=""/>
+      <w:lvlJc w:val="left"/>
+      <w:pPr>
+        <w:tabs>
+          <w:tab w:val="num" w:pos="3600"/>
+        </w:tabs>
+        <w:ind w:left="3600" w:hanging="360"/>
+      </w:pPr>
+      <w:rPr>
+        <w:rFonts w:ascii="Wingdings" w:hAnsi="Wingdings" w:hint="default"/>
+        <w:sz w:val="20"/>
+      </w:rPr>
+    </w:lvl>
+    <w:lvl w:ilvl="5" w:tentative="1">
+      <w:start w:val="1"/>
+      <w:numFmt w:val="bullet"/>
+      <w:lvlText w:val=""/>
+      <w:lvlJc w:val="left"/>
+      <w:pPr>
+        <w:tabs>
+          <w:tab w:val="num" w:pos="4320"/>
+        </w:tabs>
+        <w:ind w:left="4320" w:hanging="360"/>
+      </w:pPr>
+      <w:rPr>
+        <w:rFonts w:ascii="Wingdings" w:hAnsi="Wingdings" w:hint="default"/>
+        <w:sz w:val="20"/>
+      </w:rPr>
+    </w:lvl>
+    <w:lvl w:ilvl="6" w:tentative="1">
+      <w:start w:val="1"/>
+      <w:numFmt w:val="bullet"/>
+      <w:lvlText w:val=""/>
+      <w:lvlJc w:val="left"/>
+      <w:pPr>
+        <w:tabs>
+          <w:tab w:val="num" w:pos="5040"/>
+        </w:tabs>
+        <w:ind w:left="5040" w:hanging="360"/>
+      </w:pPr>
+      <w:rPr>
+        <w:rFonts w:ascii="Wingdings" w:hAnsi="Wingdings" w:hint="default"/>
+        <w:sz w:val="20"/>
+      </w:rPr>
+    </w:lvl>
+    <w:lvl w:ilvl="7" w:tentative="1">
+      <w:start w:val="1"/>
+      <w:numFmt w:val="bullet"/>
+      <w:lvlText w:val=""/>
+      <w:lvlJc w:val="left"/>
+      <w:pPr>
+        <w:tabs>
+          <w:tab w:val="num" w:pos="5760"/>
+        </w:tabs>
+        <w:ind w:left="5760" w:hanging="360"/>
+      </w:pPr>
+      <w:rPr>
+        <w:rFonts w:ascii="Wingdings" w:hAnsi="Wingdings" w:hint="default"/>
+        <w:sz w:val="20"/>
+      </w:rPr>
+    </w:lvl>
+    <w:lvl w:ilvl="8" w:tentative="1">
+      <w:start w:val="1"/>
+      <w:numFmt w:val="bullet"/>
+      <w:lvlText w:val=""/>
+      <w:lvlJc w:val="left"/>
+      <w:pPr>
+        <w:tabs>
+          <w:tab w:val="num" w:pos="6480"/>
+        </w:tabs>
+        <w:ind w:left="6480" w:hanging="360"/>
+      </w:pPr>
+      <w:rPr>
+        <w:rFonts w:ascii="Wingdings" w:hAnsi="Wingdings" w:hint="default"/>
+        <w:sz w:val="20"/>
+      </w:rPr>
+    </w:lvl>
+  </w:abstractNum>
+  <w:abstractNum w:abstractNumId="13" w15:restartNumberingAfterBreak="0">
     <w:nsid w:val="0C473230"/>
     <w:multiLevelType w:val="multilevel"/>
     <w:tmpl w:val="31889FC6"/>
@@ -1390,10 +3847,10 @@
       </w:rPr>
     </w:lvl>
   </w:abstractNum>
-  <w:abstractNum w:abstractNumId="11" w15:restartNumberingAfterBreak="0">
+  <w:abstractNum w:abstractNumId="14" w15:restartNumberingAfterBreak="0">
     <w:nsid w:val="103B4E20"/>
     <w:multiLevelType w:val="hybridMultilevel"/>
-    <w:tmpl w:val="955203E6"/>
+    <w:tmpl w:val="C4266EB8"/>
     <w:lvl w:ilvl="0" w:tplc="ABFED486">
       <w:numFmt w:val="bullet"/>
       <w:lvlText w:val="-"/>
@@ -1405,16 +3862,16 @@
         <w:rFonts w:ascii="Georgia" w:eastAsiaTheme="minorEastAsia" w:hAnsi="Georgia" w:cstheme="minorBidi" w:hint="default"/>
       </w:rPr>
     </w:lvl>
-    <w:lvl w:ilvl="1" w:tplc="20000003" w:tentative="1">
+    <w:lvl w:ilvl="1" w:tplc="F38CC154">
       <w:start w:val="1"/>
       <w:numFmt w:val="bullet"/>
-      <w:lvlText w:val="o"/>
+      <w:lvlText w:val=""/>
       <w:lvlJc w:val="left"/>
       <w:pPr>
         <w:ind w:left="1440" w:hanging="360"/>
       </w:pPr>
       <w:rPr>
-        <w:rFonts w:ascii="Courier New" w:hAnsi="Courier New" w:cs="Courier New" w:hint="default"/>
+        <w:rFonts w:ascii="Symbol" w:hAnsi="Symbol" w:hint="default"/>
       </w:rPr>
     </w:lvl>
     <w:lvl w:ilvl="2" w:tplc="20000005" w:tentative="1">
@@ -1502,7 +3959,356 @@
       </w:rPr>
     </w:lvl>
   </w:abstractNum>
-  <w:abstractNum w:abstractNumId="12" w15:restartNumberingAfterBreak="0">
+  <w:abstractNum w:abstractNumId="15" w15:restartNumberingAfterBreak="0">
+    <w:nsid w:val="23094573"/>
+    <w:multiLevelType w:val="multilevel"/>
+    <w:tmpl w:val="8E84BF9E"/>
+    <w:lvl w:ilvl="0">
+      <w:start w:val="1"/>
+      <w:numFmt w:val="decimal"/>
+      <w:lvlText w:val="%1."/>
+      <w:lvlJc w:val="left"/>
+      <w:pPr>
+        <w:tabs>
+          <w:tab w:val="num" w:pos="720"/>
+        </w:tabs>
+        <w:ind w:left="720" w:hanging="360"/>
+      </w:pPr>
+      <w:rPr>
+        <w:rFonts w:ascii="Georgia" w:eastAsiaTheme="minorEastAsia" w:hAnsi="Georgia" w:cstheme="minorBidi"/>
+      </w:rPr>
+    </w:lvl>
+    <w:lvl w:ilvl="1">
+      <w:start w:val="1"/>
+      <w:numFmt w:val="bullet"/>
+      <w:lvlText w:val="o"/>
+      <w:lvlJc w:val="left"/>
+      <w:pPr>
+        <w:tabs>
+          <w:tab w:val="num" w:pos="1440"/>
+        </w:tabs>
+        <w:ind w:left="1440" w:hanging="360"/>
+      </w:pPr>
+      <w:rPr>
+        <w:rFonts w:ascii="Courier New" w:hAnsi="Courier New" w:hint="default"/>
+        <w:sz w:val="20"/>
+      </w:rPr>
+    </w:lvl>
+    <w:lvl w:ilvl="2" w:tentative="1">
+      <w:start w:val="1"/>
+      <w:numFmt w:val="decimal"/>
+      <w:lvlText w:val="%3."/>
+      <w:lvlJc w:val="left"/>
+      <w:pPr>
+        <w:tabs>
+          <w:tab w:val="num" w:pos="2160"/>
+        </w:tabs>
+        <w:ind w:left="2160" w:hanging="360"/>
+      </w:pPr>
+    </w:lvl>
+    <w:lvl w:ilvl="3" w:tentative="1">
+      <w:start w:val="1"/>
+      <w:numFmt w:val="decimal"/>
+      <w:lvlText w:val="%4."/>
+      <w:lvlJc w:val="left"/>
+      <w:pPr>
+        <w:tabs>
+          <w:tab w:val="num" w:pos="2880"/>
+        </w:tabs>
+        <w:ind w:left="2880" w:hanging="360"/>
+      </w:pPr>
+    </w:lvl>
+    <w:lvl w:ilvl="4" w:tentative="1">
+      <w:start w:val="1"/>
+      <w:numFmt w:val="decimal"/>
+      <w:lvlText w:val="%5."/>
+      <w:lvlJc w:val="left"/>
+      <w:pPr>
+        <w:tabs>
+          <w:tab w:val="num" w:pos="3600"/>
+        </w:tabs>
+        <w:ind w:left="3600" w:hanging="360"/>
+      </w:pPr>
+    </w:lvl>
+    <w:lvl w:ilvl="5" w:tentative="1">
+      <w:start w:val="1"/>
+      <w:numFmt w:val="decimal"/>
+      <w:lvlText w:val="%6."/>
+      <w:lvlJc w:val="left"/>
+      <w:pPr>
+        <w:tabs>
+          <w:tab w:val="num" w:pos="4320"/>
+        </w:tabs>
+        <w:ind w:left="4320" w:hanging="360"/>
+      </w:pPr>
+    </w:lvl>
+    <w:lvl w:ilvl="6" w:tentative="1">
+      <w:start w:val="1"/>
+      <w:numFmt w:val="decimal"/>
+      <w:lvlText w:val="%7."/>
+      <w:lvlJc w:val="left"/>
+      <w:pPr>
+        <w:tabs>
+          <w:tab w:val="num" w:pos="5040"/>
+        </w:tabs>
+        <w:ind w:left="5040" w:hanging="360"/>
+      </w:pPr>
+    </w:lvl>
+    <w:lvl w:ilvl="7" w:tentative="1">
+      <w:start w:val="1"/>
+      <w:numFmt w:val="decimal"/>
+      <w:lvlText w:val="%8."/>
+      <w:lvlJc w:val="left"/>
+      <w:pPr>
+        <w:tabs>
+          <w:tab w:val="num" w:pos="5760"/>
+        </w:tabs>
+        <w:ind w:left="5760" w:hanging="360"/>
+      </w:pPr>
+    </w:lvl>
+    <w:lvl w:ilvl="8" w:tentative="1">
+      <w:start w:val="1"/>
+      <w:numFmt w:val="decimal"/>
+      <w:lvlText w:val="%9."/>
+      <w:lvlJc w:val="left"/>
+      <w:pPr>
+        <w:tabs>
+          <w:tab w:val="num" w:pos="6480"/>
+        </w:tabs>
+        <w:ind w:left="6480" w:hanging="360"/>
+      </w:pPr>
+    </w:lvl>
+  </w:abstractNum>
+  <w:abstractNum w:abstractNumId="16" w15:restartNumberingAfterBreak="0">
+    <w:nsid w:val="2C6F65FE"/>
+    <w:multiLevelType w:val="multilevel"/>
+    <w:tmpl w:val="51441238"/>
+    <w:lvl w:ilvl="0">
+      <w:start w:val="4"/>
+      <w:numFmt w:val="decimal"/>
+      <w:lvlText w:val="%1."/>
+      <w:lvlJc w:val="left"/>
+      <w:pPr>
+        <w:tabs>
+          <w:tab w:val="num" w:pos="720"/>
+        </w:tabs>
+        <w:ind w:left="720" w:hanging="360"/>
+      </w:pPr>
+    </w:lvl>
+    <w:lvl w:ilvl="1">
+      <w:start w:val="1"/>
+      <w:numFmt w:val="bullet"/>
+      <w:lvlText w:val=""/>
+      <w:lvlJc w:val="left"/>
+      <w:pPr>
+        <w:ind w:left="1440" w:hanging="360"/>
+      </w:pPr>
+      <w:rPr>
+        <w:rFonts w:ascii="Symbol" w:hAnsi="Symbol" w:hint="default"/>
+      </w:rPr>
+    </w:lvl>
+    <w:lvl w:ilvl="2" w:tentative="1">
+      <w:start w:val="1"/>
+      <w:numFmt w:val="decimal"/>
+      <w:lvlText w:val="%3."/>
+      <w:lvlJc w:val="left"/>
+      <w:pPr>
+        <w:tabs>
+          <w:tab w:val="num" w:pos="2160"/>
+        </w:tabs>
+        <w:ind w:left="2160" w:hanging="360"/>
+      </w:pPr>
+    </w:lvl>
+    <w:lvl w:ilvl="3" w:tentative="1">
+      <w:start w:val="1"/>
+      <w:numFmt w:val="decimal"/>
+      <w:lvlText w:val="%4."/>
+      <w:lvlJc w:val="left"/>
+      <w:pPr>
+        <w:tabs>
+          <w:tab w:val="num" w:pos="2880"/>
+        </w:tabs>
+        <w:ind w:left="2880" w:hanging="360"/>
+      </w:pPr>
+    </w:lvl>
+    <w:lvl w:ilvl="4" w:tentative="1">
+      <w:start w:val="1"/>
+      <w:numFmt w:val="decimal"/>
+      <w:lvlText w:val="%5."/>
+      <w:lvlJc w:val="left"/>
+      <w:pPr>
+        <w:tabs>
+          <w:tab w:val="num" w:pos="3600"/>
+        </w:tabs>
+        <w:ind w:left="3600" w:hanging="360"/>
+      </w:pPr>
+    </w:lvl>
+    <w:lvl w:ilvl="5" w:tentative="1">
+      <w:start w:val="1"/>
+      <w:numFmt w:val="decimal"/>
+      <w:lvlText w:val="%6."/>
+      <w:lvlJc w:val="left"/>
+      <w:pPr>
+        <w:tabs>
+          <w:tab w:val="num" w:pos="4320"/>
+        </w:tabs>
+        <w:ind w:left="4320" w:hanging="360"/>
+      </w:pPr>
+    </w:lvl>
+    <w:lvl w:ilvl="6" w:tentative="1">
+      <w:start w:val="1"/>
+      <w:numFmt w:val="decimal"/>
+      <w:lvlText w:val="%7."/>
+      <w:lvlJc w:val="left"/>
+      <w:pPr>
+        <w:tabs>
+          <w:tab w:val="num" w:pos="5040"/>
+        </w:tabs>
+        <w:ind w:left="5040" w:hanging="360"/>
+      </w:pPr>
+    </w:lvl>
+    <w:lvl w:ilvl="7" w:tentative="1">
+      <w:start w:val="1"/>
+      <w:numFmt w:val="decimal"/>
+      <w:lvlText w:val="%8."/>
+      <w:lvlJc w:val="left"/>
+      <w:pPr>
+        <w:tabs>
+          <w:tab w:val="num" w:pos="5760"/>
+        </w:tabs>
+        <w:ind w:left="5760" w:hanging="360"/>
+      </w:pPr>
+    </w:lvl>
+    <w:lvl w:ilvl="8" w:tentative="1">
+      <w:start w:val="1"/>
+      <w:numFmt w:val="decimal"/>
+      <w:lvlText w:val="%9."/>
+      <w:lvlJc w:val="left"/>
+      <w:pPr>
+        <w:tabs>
+          <w:tab w:val="num" w:pos="6480"/>
+        </w:tabs>
+        <w:ind w:left="6480" w:hanging="360"/>
+      </w:pPr>
+    </w:lvl>
+  </w:abstractNum>
+  <w:abstractNum w:abstractNumId="17" w15:restartNumberingAfterBreak="0">
+    <w:nsid w:val="3D58189B"/>
+    <w:multiLevelType w:val="multilevel"/>
+    <w:tmpl w:val="5A280898"/>
+    <w:lvl w:ilvl="0">
+      <w:start w:val="1"/>
+      <w:numFmt w:val="decimal"/>
+      <w:lvlText w:val="%1."/>
+      <w:lvlJc w:val="left"/>
+      <w:pPr>
+        <w:tabs>
+          <w:tab w:val="num" w:pos="720"/>
+        </w:tabs>
+        <w:ind w:left="720" w:hanging="360"/>
+      </w:pPr>
+      <w:rPr>
+        <w:rFonts w:ascii="Georgia" w:eastAsiaTheme="minorEastAsia" w:hAnsi="Georgia" w:cstheme="minorBidi"/>
+      </w:rPr>
+    </w:lvl>
+    <w:lvl w:ilvl="1">
+      <w:start w:val="1"/>
+      <w:numFmt w:val="bullet"/>
+      <w:lvlText w:val=""/>
+      <w:lvlJc w:val="left"/>
+      <w:pPr>
+        <w:ind w:left="1440" w:hanging="360"/>
+      </w:pPr>
+      <w:rPr>
+        <w:rFonts w:ascii="Symbol" w:hAnsi="Symbol" w:hint="default"/>
+      </w:rPr>
+    </w:lvl>
+    <w:lvl w:ilvl="2" w:tentative="1">
+      <w:start w:val="1"/>
+      <w:numFmt w:val="decimal"/>
+      <w:lvlText w:val="%3."/>
+      <w:lvlJc w:val="left"/>
+      <w:pPr>
+        <w:tabs>
+          <w:tab w:val="num" w:pos="2160"/>
+        </w:tabs>
+        <w:ind w:left="2160" w:hanging="360"/>
+      </w:pPr>
+    </w:lvl>
+    <w:lvl w:ilvl="3" w:tentative="1">
+      <w:start w:val="1"/>
+      <w:numFmt w:val="decimal"/>
+      <w:lvlText w:val="%4."/>
+      <w:lvlJc w:val="left"/>
+      <w:pPr>
+        <w:tabs>
+          <w:tab w:val="num" w:pos="2880"/>
+        </w:tabs>
+        <w:ind w:left="2880" w:hanging="360"/>
+      </w:pPr>
+    </w:lvl>
+    <w:lvl w:ilvl="4" w:tentative="1">
+      <w:start w:val="1"/>
+      <w:numFmt w:val="decimal"/>
+      <w:lvlText w:val="%5."/>
+      <w:lvlJc w:val="left"/>
+      <w:pPr>
+        <w:tabs>
+          <w:tab w:val="num" w:pos="3600"/>
+        </w:tabs>
+        <w:ind w:left="3600" w:hanging="360"/>
+      </w:pPr>
+    </w:lvl>
+    <w:lvl w:ilvl="5" w:tentative="1">
+      <w:start w:val="1"/>
+      <w:numFmt w:val="decimal"/>
+      <w:lvlText w:val="%6."/>
+      <w:lvlJc w:val="left"/>
+      <w:pPr>
+        <w:tabs>
+          <w:tab w:val="num" w:pos="4320"/>
+        </w:tabs>
+        <w:ind w:left="4320" w:hanging="360"/>
+      </w:pPr>
+    </w:lvl>
+    <w:lvl w:ilvl="6" w:tentative="1">
+      <w:start w:val="1"/>
+      <w:numFmt w:val="decimal"/>
+      <w:lvlText w:val="%7."/>
+      <w:lvlJc w:val="left"/>
+      <w:pPr>
+        <w:tabs>
+          <w:tab w:val="num" w:pos="5040"/>
+        </w:tabs>
+        <w:ind w:left="5040" w:hanging="360"/>
+      </w:pPr>
+    </w:lvl>
+    <w:lvl w:ilvl="7" w:tentative="1">
+      <w:start w:val="1"/>
+      <w:numFmt w:val="decimal"/>
+      <w:lvlText w:val="%8."/>
+      <w:lvlJc w:val="left"/>
+      <w:pPr>
+        <w:tabs>
+          <w:tab w:val="num" w:pos="5760"/>
+        </w:tabs>
+        <w:ind w:left="5760" w:hanging="360"/>
+      </w:pPr>
+    </w:lvl>
+    <w:lvl w:ilvl="8" w:tentative="1">
+      <w:start w:val="1"/>
+      <w:numFmt w:val="decimal"/>
+      <w:lvlText w:val="%9."/>
+      <w:lvlJc w:val="left"/>
+      <w:pPr>
+        <w:tabs>
+          <w:tab w:val="num" w:pos="6480"/>
+        </w:tabs>
+        <w:ind w:left="6480" w:hanging="360"/>
+      </w:pPr>
+    </w:lvl>
+  </w:abstractNum>
+  <w:abstractNum w:abstractNumId="18" w15:restartNumberingAfterBreak="0">
     <w:nsid w:val="424E6CFF"/>
     <w:multiLevelType w:val="hybridMultilevel"/>
     <w:tmpl w:val="BE58B3DA"/>
@@ -1614,7 +4420,7 @@
       </w:rPr>
     </w:lvl>
   </w:abstractNum>
-  <w:abstractNum w:abstractNumId="13" w15:restartNumberingAfterBreak="0">
+  <w:abstractNum w:abstractNumId="19" w15:restartNumberingAfterBreak="0">
     <w:nsid w:val="4B9E1FCA"/>
     <w:multiLevelType w:val="multilevel"/>
     <w:tmpl w:val="80026B94"/>
@@ -1763,10 +4569,159 @@
       </w:rPr>
     </w:lvl>
   </w:abstractNum>
-  <w:abstractNum w:abstractNumId="14" w15:restartNumberingAfterBreak="0">
+  <w:abstractNum w:abstractNumId="20" w15:restartNumberingAfterBreak="0">
     <w:nsid w:val="50534A88"/>
     <w:multiLevelType w:val="multilevel"/>
     <w:tmpl w:val="27BCB7A2"/>
+    <w:lvl w:ilvl="0">
+      <w:start w:val="1"/>
+      <w:numFmt w:val="bullet"/>
+      <w:lvlText w:val=""/>
+      <w:lvlJc w:val="left"/>
+      <w:pPr>
+        <w:tabs>
+          <w:tab w:val="num" w:pos="720"/>
+        </w:tabs>
+        <w:ind w:left="720" w:hanging="360"/>
+      </w:pPr>
+      <w:rPr>
+        <w:rFonts w:ascii="Symbol" w:hAnsi="Symbol" w:hint="default"/>
+        <w:sz w:val="20"/>
+      </w:rPr>
+    </w:lvl>
+    <w:lvl w:ilvl="1" w:tentative="1">
+      <w:start w:val="1"/>
+      <w:numFmt w:val="bullet"/>
+      <w:lvlText w:val="o"/>
+      <w:lvlJc w:val="left"/>
+      <w:pPr>
+        <w:tabs>
+          <w:tab w:val="num" w:pos="1440"/>
+        </w:tabs>
+        <w:ind w:left="1440" w:hanging="360"/>
+      </w:pPr>
+      <w:rPr>
+        <w:rFonts w:ascii="Courier New" w:hAnsi="Courier New" w:hint="default"/>
+        <w:sz w:val="20"/>
+      </w:rPr>
+    </w:lvl>
+    <w:lvl w:ilvl="2" w:tentative="1">
+      <w:start w:val="1"/>
+      <w:numFmt w:val="bullet"/>
+      <w:lvlText w:val=""/>
+      <w:lvlJc w:val="left"/>
+      <w:pPr>
+        <w:tabs>
+          <w:tab w:val="num" w:pos="2160"/>
+        </w:tabs>
+        <w:ind w:left="2160" w:hanging="360"/>
+      </w:pPr>
+      <w:rPr>
+        <w:rFonts w:ascii="Wingdings" w:hAnsi="Wingdings" w:hint="default"/>
+        <w:sz w:val="20"/>
+      </w:rPr>
+    </w:lvl>
+    <w:lvl w:ilvl="3" w:tentative="1">
+      <w:start w:val="1"/>
+      <w:numFmt w:val="bullet"/>
+      <w:lvlText w:val=""/>
+      <w:lvlJc w:val="left"/>
+      <w:pPr>
+        <w:tabs>
+          <w:tab w:val="num" w:pos="2880"/>
+        </w:tabs>
+        <w:ind w:left="2880" w:hanging="360"/>
+      </w:pPr>
+      <w:rPr>
+        <w:rFonts w:ascii="Wingdings" w:hAnsi="Wingdings" w:hint="default"/>
+        <w:sz w:val="20"/>
+      </w:rPr>
+    </w:lvl>
+    <w:lvl w:ilvl="4" w:tentative="1">
+      <w:start w:val="1"/>
+      <w:numFmt w:val="bullet"/>
+      <w:lvlText w:val=""/>
+      <w:lvlJc w:val="left"/>
+      <w:pPr>
+        <w:tabs>
+          <w:tab w:val="num" w:pos="3600"/>
+        </w:tabs>
+        <w:ind w:left="3600" w:hanging="360"/>
+      </w:pPr>
+      <w:rPr>
+        <w:rFonts w:ascii="Wingdings" w:hAnsi="Wingdings" w:hint="default"/>
+        <w:sz w:val="20"/>
+      </w:rPr>
+    </w:lvl>
+    <w:lvl w:ilvl="5" w:tentative="1">
+      <w:start w:val="1"/>
+      <w:numFmt w:val="bullet"/>
+      <w:lvlText w:val=""/>
+      <w:lvlJc w:val="left"/>
+      <w:pPr>
+        <w:tabs>
+          <w:tab w:val="num" w:pos="4320"/>
+        </w:tabs>
+        <w:ind w:left="4320" w:hanging="360"/>
+      </w:pPr>
+      <w:rPr>
+        <w:rFonts w:ascii="Wingdings" w:hAnsi="Wingdings" w:hint="default"/>
+        <w:sz w:val="20"/>
+      </w:rPr>
+    </w:lvl>
+    <w:lvl w:ilvl="6" w:tentative="1">
+      <w:start w:val="1"/>
+      <w:numFmt w:val="bullet"/>
+      <w:lvlText w:val=""/>
+      <w:lvlJc w:val="left"/>
+      <w:pPr>
+        <w:tabs>
+          <w:tab w:val="num" w:pos="5040"/>
+        </w:tabs>
+        <w:ind w:left="5040" w:hanging="360"/>
+      </w:pPr>
+      <w:rPr>
+        <w:rFonts w:ascii="Wingdings" w:hAnsi="Wingdings" w:hint="default"/>
+        <w:sz w:val="20"/>
+      </w:rPr>
+    </w:lvl>
+    <w:lvl w:ilvl="7" w:tentative="1">
+      <w:start w:val="1"/>
+      <w:numFmt w:val="bullet"/>
+      <w:lvlText w:val=""/>
+      <w:lvlJc w:val="left"/>
+      <w:pPr>
+        <w:tabs>
+          <w:tab w:val="num" w:pos="5760"/>
+        </w:tabs>
+        <w:ind w:left="5760" w:hanging="360"/>
+      </w:pPr>
+      <w:rPr>
+        <w:rFonts w:ascii="Wingdings" w:hAnsi="Wingdings" w:hint="default"/>
+        <w:sz w:val="20"/>
+      </w:rPr>
+    </w:lvl>
+    <w:lvl w:ilvl="8" w:tentative="1">
+      <w:start w:val="1"/>
+      <w:numFmt w:val="bullet"/>
+      <w:lvlText w:val=""/>
+      <w:lvlJc w:val="left"/>
+      <w:pPr>
+        <w:tabs>
+          <w:tab w:val="num" w:pos="6480"/>
+        </w:tabs>
+        <w:ind w:left="6480" w:hanging="360"/>
+      </w:pPr>
+      <w:rPr>
+        <w:rFonts w:ascii="Wingdings" w:hAnsi="Wingdings" w:hint="default"/>
+        <w:sz w:val="20"/>
+      </w:rPr>
+    </w:lvl>
+  </w:abstractNum>
+  <w:abstractNum w:abstractNumId="21" w15:restartNumberingAfterBreak="0">
+    <w:nsid w:val="52AA1D7C"/>
+    <w:multiLevelType w:val="multilevel"/>
+    <w:tmpl w:val="95509F30"/>
     <w:lvl w:ilvl="0">
       <w:start w:val="1"/>
       <w:numFmt w:val="bullet"/>
@@ -1940,22 +4895,43 @@
     <w:abstractNumId w:val="0"/>
   </w:num>
   <w:num w:numId="10" w16cid:durableId="1999919784">
+    <w:abstractNumId w:val="18"/>
+  </w:num>
+  <w:num w:numId="11" w16cid:durableId="301278345">
+    <w:abstractNumId w:val="11"/>
+  </w:num>
+  <w:num w:numId="12" w16cid:durableId="739330144">
+    <w:abstractNumId w:val="20"/>
+  </w:num>
+  <w:num w:numId="13" w16cid:durableId="231622601">
+    <w:abstractNumId w:val="13"/>
+  </w:num>
+  <w:num w:numId="14" w16cid:durableId="1012488808">
+    <w:abstractNumId w:val="19"/>
+  </w:num>
+  <w:num w:numId="15" w16cid:durableId="794983724">
+    <w:abstractNumId w:val="14"/>
+  </w:num>
+  <w:num w:numId="16" w16cid:durableId="968972411">
+    <w:abstractNumId w:val="21"/>
+  </w:num>
+  <w:num w:numId="17" w16cid:durableId="562838654">
     <w:abstractNumId w:val="12"/>
   </w:num>
-  <w:num w:numId="11" w16cid:durableId="301278345">
+  <w:num w:numId="18" w16cid:durableId="1262300262">
     <w:abstractNumId w:val="9"/>
   </w:num>
-  <w:num w:numId="12" w16cid:durableId="739330144">
-    <w:abstractNumId w:val="14"/>
+  <w:num w:numId="19" w16cid:durableId="36009481">
+    <w:abstractNumId w:val="15"/>
   </w:num>
-  <w:num w:numId="13" w16cid:durableId="231622601">
+  <w:num w:numId="20" w16cid:durableId="1351758910">
     <w:abstractNumId w:val="10"/>
   </w:num>
-  <w:num w:numId="14" w16cid:durableId="1012488808">
-    <w:abstractNumId w:val="13"/>
+  <w:num w:numId="21" w16cid:durableId="923145918">
+    <w:abstractNumId w:val="17"/>
   </w:num>
-  <w:num w:numId="15" w16cid:durableId="794983724">
-    <w:abstractNumId w:val="11"/>
+  <w:num w:numId="22" w16cid:durableId="423914587">
+    <w:abstractNumId w:val="16"/>
   </w:num>
 </w:numbering>
 </file>
@@ -13391,6 +16367,19 @@
       <w:lang w:bidi="en-US"/>
     </w:rPr>
   </w:style>
+  <w:style w:type="paragraph" w:styleId="NormalWeb">
+    <w:name w:val="Normal (Web)"/>
+    <w:basedOn w:val="Normal"/>
+    <w:uiPriority w:val="99"/>
+    <w:semiHidden/>
+    <w:unhideWhenUsed/>
+    <w:rsid w:val="00E64D5C"/>
+    <w:rPr>
+      <w:rFonts w:ascii="Times New Roman" w:hAnsi="Times New Roman" w:cs="Times New Roman"/>
+      <w:sz w:val="24"/>
+      <w:szCs w:val="24"/>
+    </w:rPr>
+  </w:style>
 </w:styles>
 </file>
 

</xml_diff>